<commit_message>
All process connected, Gabe needs to update.
</commit_message>
<xml_diff>
--- a/P2/TemplateAndDocuments/sampledoc.docx
+++ b/P2/TemplateAndDocuments/sampledoc.docx
@@ -1,6 +1,6 @@
 
 <file path=word/document.xml><?xml version="1.0" encoding="utf-8"?>
-<w:document xmlns:wpc="http://schemas.microsoft.com/office/word/2010/wordprocessingCanvas" xmlns:cx="http://schemas.microsoft.com/office/drawing/2014/chartex" xmlns:cx1="http://schemas.microsoft.com/office/drawing/2015/9/8/chartex" xmlns:cx2="http://schemas.microsoft.com/office/drawing/2015/10/21/chartex" xmlns:cx3="http://schemas.microsoft.com/office/drawing/2016/5/9/chartex" xmlns:cx4="http://schemas.microsoft.com/office/drawing/2016/5/10/chartex" xmlns:cx5="http://schemas.microsoft.com/office/drawing/2016/5/11/chartex" xmlns:cx6="http://schemas.microsoft.com/office/drawing/2016/5/12/chartex" xmlns:cx7="http://schemas.microsoft.com/office/drawing/2016/5/13/chartex" xmlns:cx8="http://schemas.microsoft.com/office/drawing/2016/5/14/chartex" xmlns:mc="http://schemas.openxmlformats.org/markup-compatibility/2006" xmlns:aink="http://schemas.microsoft.com/office/drawing/2016/ink" xmlns:am3d="http://schemas.microsoft.com/office/drawing/2017/model3d" xmlns:o="urn:schemas-microsoft-com:office:office" xmlns:r="http://schemas.openxmlformats.org/officeDocument/2006/relationships" xmlns:m="http://schemas.openxmlformats.org/officeDocument/2006/math" xmlns:v="urn:schemas-microsoft-com:vml" xmlns:wp14="http://schemas.microsoft.com/office/word/2010/wordprocessingDrawing" xmlns:wp="http://schemas.openxmlformats.org/drawingml/2006/wordprocessingDrawing" xmlns:w10="urn:schemas-microsoft-com:office:word" xmlns:w="http://schemas.openxmlformats.org/wordprocessingml/2006/main" xmlns:w14="http://schemas.microsoft.com/office/word/2010/wordml" xmlns:w15="http://schemas.microsoft.com/office/word/2012/wordml" xmlns:w16cex="http://schemas.microsoft.com/office/word/2018/wordml/cex" xmlns:w16cid="http://schemas.microsoft.com/office/word/2016/wordml/cid" xmlns:w16="http://schemas.microsoft.com/office/word/2018/wordml" xmlns:w16sdtdh="http://schemas.microsoft.com/office/word/2020/wordml/sdtdatahash" xmlns:w16se="http://schemas.microsoft.com/office/word/2015/wordml/symex" xmlns:wpg="http://schemas.microsoft.com/office/word/2010/wordprocessingGroup" xmlns:wpi="http://schemas.microsoft.com/office/word/2010/wordprocessingInk" xmlns:wne="http://schemas.microsoft.com/office/word/2006/wordml" xmlns:wps="http://schemas.microsoft.com/office/word/2010/wordprocessingShape" mc:Ignorable="w14 w15 w16se w16cid w16 w16cex w16sdtdh wp14">
+<w:document xmlns:wpc="http://schemas.microsoft.com/office/word/2010/wordprocessingCanvas" xmlns:cx="http://schemas.microsoft.com/office/drawing/2014/chartex" xmlns:cx1="http://schemas.microsoft.com/office/drawing/2015/9/8/chartex" xmlns:cx2="http://schemas.microsoft.com/office/drawing/2015/10/21/chartex" xmlns:cx3="http://schemas.microsoft.com/office/drawing/2016/5/9/chartex" xmlns:cx4="http://schemas.microsoft.com/office/drawing/2016/5/10/chartex" xmlns:cx5="http://schemas.microsoft.com/office/drawing/2016/5/11/chartex" xmlns:cx6="http://schemas.microsoft.com/office/drawing/2016/5/12/chartex" xmlns:cx7="http://schemas.microsoft.com/office/drawing/2016/5/13/chartex" xmlns:cx8="http://schemas.microsoft.com/office/drawing/2016/5/14/chartex" xmlns:mc="http://schemas.openxmlformats.org/markup-compatibility/2006" xmlns:aink="http://schemas.microsoft.com/office/drawing/2016/ink" xmlns:am3d="http://schemas.microsoft.com/office/drawing/2017/model3d" xmlns:o="urn:schemas-microsoft-com:office:office" xmlns:r="http://schemas.openxmlformats.org/officeDocument/2006/relationships" xmlns:m="http://schemas.openxmlformats.org/officeDocument/2006/math" xmlns:v="urn:schemas-microsoft-com:vml" xmlns:wp14="http://schemas.microsoft.com/office/word/2010/wordprocessingDrawing" xmlns:wp="http://schemas.openxmlformats.org/drawingml/2006/wordprocessingDrawing" xmlns:w10="urn:schemas-microsoft-com:office:word" xmlns:w="http://schemas.openxmlformats.org/wordprocessingml/2006/main" xmlns:w14="http://schemas.microsoft.com/office/word/2010/wordml" xmlns:w15="http://schemas.microsoft.com/office/word/2012/wordml" xmlns:w16cex="http://schemas.microsoft.com/office/word/2018/wordml/cex" xmlns:w16cid="http://schemas.microsoft.com/office/word/2016/wordml/cid" xmlns:w16="http://schemas.microsoft.com/office/word/2018/wordml" xmlns:w16se="http://schemas.microsoft.com/office/word/2015/wordml/symex" xmlns:wpg="http://schemas.microsoft.com/office/word/2010/wordprocessingGroup" xmlns:wpi="http://schemas.microsoft.com/office/word/2010/wordprocessingInk" xmlns:wne="http://schemas.microsoft.com/office/word/2006/wordml" xmlns:wps="http://schemas.microsoft.com/office/word/2010/wordprocessingShape" mc:Ignorable="w14 w15 w16se w16cid w16 w16cex wp14">
   <w:body>
     <w:p>
       <w:pPr>
@@ -18,25 +18,29 @@
           <w:szCs w:val="24"/>
         </w:rPr>
         <w:drawing>
-          <wp:anchor distT="0" distB="0" distL="114300" distR="114300" simplePos="0" relativeHeight="251672576" behindDoc="0" locked="0" layoutInCell="1" allowOverlap="1" wp14:anchorId="7E7A7C95" wp14:editId="0B824495">
+          <wp:anchor distT="0" distB="0" distL="114300" distR="114300" simplePos="0" relativeHeight="251658240" behindDoc="0" locked="1" layoutInCell="1" allowOverlap="1" wp14:anchorId="6326BC3A" wp14:editId="7F6CD3E6">
             <wp:simplePos x="0" y="0"/>
             <wp:positionH relativeFrom="column">
-              <wp:posOffset>4251325</wp:posOffset>
+              <wp:posOffset>4352925</wp:posOffset>
             </wp:positionH>
             <wp:positionV relativeFrom="paragraph">
-              <wp:posOffset>-100330</wp:posOffset>
+              <wp:posOffset>73025</wp:posOffset>
             </wp:positionV>
-            <wp:extent cx="1901825" cy="1901825"/>
+            <wp:extent cx="1901952" cy="1901952"/>
             <wp:effectExtent l="0" t="0" r="3175" b="3175"/>
             <wp:wrapNone/>
-            <wp:docPr id="6" name="Picture 6" descr="img004"/>
-            <wp:cNvGraphicFramePr/>
+            <wp:docPr id="1" name="Picture 1" descr="img001"/>
+            <wp:cNvGraphicFramePr>
+              <a:graphicFrameLocks xmlns:a="http://schemas.openxmlformats.org/drawingml/2006/main" noChangeAspect="1"/>
+            </wp:cNvGraphicFramePr>
             <a:graphic xmlns:a="http://schemas.openxmlformats.org/drawingml/2006/main">
               <a:graphicData uri="http://schemas.openxmlformats.org/drawingml/2006/picture">
                 <pic:pic xmlns:pic="http://schemas.openxmlformats.org/drawingml/2006/picture">
                   <pic:nvPicPr>
-                    <pic:cNvPr id="6" name="Picture 6" descr="img004"/>
-                    <pic:cNvPicPr/>
+                    <pic:cNvPr id="1" name="Picture 1" descr="img001"/>
+                    <pic:cNvPicPr>
+                      <a:picLocks noChangeAspect="1" noChangeArrowheads="1"/>
+                    </pic:cNvPicPr>
                   </pic:nvPicPr>
                   <pic:blipFill>
                     <a:blip r:embed="rId7">
@@ -46,140 +50,23 @@
                         </a:ext>
                       </a:extLst>
                     </a:blip>
+                    <a:srcRect/>
                     <a:stretch>
                       <a:fillRect/>
                     </a:stretch>
                   </pic:blipFill>
-                  <pic:spPr>
+                  <pic:spPr bwMode="auto">
                     <a:xfrm>
                       <a:off x="0" y="0"/>
-                      <a:ext cx="1901825" cy="1901825"/>
+                      <a:ext cx="1901952" cy="1901952"/>
                     </a:xfrm>
                     <a:prstGeom prst="rect">
                       <a:avLst/>
                     </a:prstGeom>
-                  </pic:spPr>
-                </pic:pic>
-              </a:graphicData>
-            </a:graphic>
-            <wp14:sizeRelH relativeFrom="margin">
-              <wp14:pctWidth>0</wp14:pctWidth>
-            </wp14:sizeRelH>
-            <wp14:sizeRelV relativeFrom="margin">
-              <wp14:pctHeight>0</wp14:pctHeight>
-            </wp14:sizeRelV>
-          </wp:anchor>
-        </w:drawing>
-      </w:r>
-      <w:r>
-        <w:rPr>
-          <w:rFonts w:ascii="Times New Roman" w:hAnsi="Times New Roman" w:cs="Times New Roman"/>
-          <w:noProof/>
-          <w:sz w:val="24"/>
-          <w:szCs w:val="24"/>
-        </w:rPr>
-        <w:drawing>
-          <wp:anchor distT="0" distB="0" distL="114300" distR="114300" simplePos="0" relativeHeight="251671552" behindDoc="0" locked="0" layoutInCell="1" allowOverlap="1" wp14:anchorId="60C37EE5" wp14:editId="4AA1C546">
-            <wp:simplePos x="0" y="0"/>
-            <wp:positionH relativeFrom="column">
-              <wp:posOffset>2233930</wp:posOffset>
-            </wp:positionH>
-            <wp:positionV relativeFrom="paragraph">
-              <wp:posOffset>-95885</wp:posOffset>
-            </wp:positionV>
-            <wp:extent cx="1901825" cy="1901825"/>
-            <wp:effectExtent l="0" t="0" r="3175" b="3175"/>
-            <wp:wrapNone/>
-            <wp:docPr id="5" name="Picture 5" descr="img003"/>
-            <wp:cNvGraphicFramePr/>
-            <a:graphic xmlns:a="http://schemas.openxmlformats.org/drawingml/2006/main">
-              <a:graphicData uri="http://schemas.openxmlformats.org/drawingml/2006/picture">
-                <pic:pic xmlns:pic="http://schemas.openxmlformats.org/drawingml/2006/picture">
-                  <pic:nvPicPr>
-                    <pic:cNvPr id="5" name="Picture 5" descr="img003"/>
-                    <pic:cNvPicPr/>
-                  </pic:nvPicPr>
-                  <pic:blipFill>
-                    <a:blip r:embed="rId8">
-                      <a:extLst>
-                        <a:ext uri="{28A0092B-C50C-407E-A947-70E740481C1C}">
-                          <a14:useLocalDpi xmlns:a14="http://schemas.microsoft.com/office/drawing/2010/main" val="0"/>
-                        </a:ext>
-                      </a:extLst>
-                    </a:blip>
-                    <a:stretch>
-                      <a:fillRect/>
-                    </a:stretch>
-                  </pic:blipFill>
-                  <pic:spPr>
-                    <a:xfrm>
-                      <a:off x="0" y="0"/>
-                      <a:ext cx="1901825" cy="1901825"/>
-                    </a:xfrm>
-                    <a:prstGeom prst="rect">
-                      <a:avLst/>
-                    </a:prstGeom>
-                  </pic:spPr>
-                </pic:pic>
-              </a:graphicData>
-            </a:graphic>
-            <wp14:sizeRelH relativeFrom="margin">
-              <wp14:pctWidth>0</wp14:pctWidth>
-            </wp14:sizeRelH>
-            <wp14:sizeRelV relativeFrom="margin">
-              <wp14:pctHeight>0</wp14:pctHeight>
-            </wp14:sizeRelV>
-          </wp:anchor>
-        </w:drawing>
-      </w:r>
-      <w:r>
-        <w:rPr>
-          <w:rFonts w:ascii="Times New Roman" w:hAnsi="Times New Roman" w:cs="Times New Roman"/>
-          <w:noProof/>
-          <w:sz w:val="24"/>
-          <w:szCs w:val="24"/>
-        </w:rPr>
-        <w:drawing>
-          <wp:anchor distT="0" distB="0" distL="114300" distR="114300" simplePos="0" relativeHeight="251669504" behindDoc="0" locked="0" layoutInCell="1" allowOverlap="1" wp14:anchorId="5CE0696C" wp14:editId="1E5AD32C">
-            <wp:simplePos x="0" y="0"/>
-            <wp:positionH relativeFrom="column">
-              <wp:posOffset>4352925</wp:posOffset>
-            </wp:positionH>
-            <wp:positionV relativeFrom="paragraph">
-              <wp:posOffset>73025</wp:posOffset>
-            </wp:positionV>
-            <wp:extent cx="1901825" cy="1901825"/>
-            <wp:effectExtent l="0" t="0" r="3175" b="3175"/>
-            <wp:wrapNone/>
-            <wp:docPr id="3" name="Picture 3" descr="img001"/>
-            <wp:cNvGraphicFramePr/>
-            <a:graphic xmlns:a="http://schemas.openxmlformats.org/drawingml/2006/main">
-              <a:graphicData uri="http://schemas.openxmlformats.org/drawingml/2006/picture">
-                <pic:pic xmlns:pic="http://schemas.openxmlformats.org/drawingml/2006/picture">
-                  <pic:nvPicPr>
-                    <pic:cNvPr id="3" name="Picture 3" descr="img001"/>
-                    <pic:cNvPicPr/>
-                  </pic:nvPicPr>
-                  <pic:blipFill>
-                    <a:blip r:embed="rId9">
-                      <a:extLst>
-                        <a:ext uri="{28A0092B-C50C-407E-A947-70E740481C1C}">
-                          <a14:useLocalDpi xmlns:a14="http://schemas.microsoft.com/office/drawing/2010/main" val="0"/>
-                        </a:ext>
-                      </a:extLst>
-                    </a:blip>
-                    <a:stretch>
-                      <a:fillRect/>
-                    </a:stretch>
-                  </pic:blipFill>
-                  <pic:spPr>
-                    <a:xfrm>
-                      <a:off x="0" y="0"/>
-                      <a:ext cx="1901825" cy="1901825"/>
-                    </a:xfrm>
-                    <a:prstGeom prst="rect">
-                      <a:avLst/>
-                    </a:prstGeom>
+                    <a:noFill/>
+                    <a:ln>
+                      <a:noFill/>
+                    </a:ln>
                   </pic:spPr>
                 </pic:pic>
               </a:graphicData>
@@ -386,7 +273,7 @@
         <mc:AlternateContent>
           <mc:Choice Requires="wps">
             <w:drawing>
-              <wp:anchor distT="0" distB="0" distL="114300" distR="114300" simplePos="0" relativeHeight="251659264" behindDoc="0" locked="0" layoutInCell="1" allowOverlap="1" wp14:anchorId="7D953760" wp14:editId="0D86C7C1">
+              <wp:anchor distT="0" distB="0" distL="114300" distR="114300" simplePos="0" relativeHeight="251659264" behindDoc="0" locked="0" layoutInCell="1" allowOverlap="1" wp14:anchorId="7D953760" wp14:editId="1D3F811E">
                 <wp:simplePos x="0" y="0"/>
                 <wp:positionH relativeFrom="margin">
                   <wp:align>left</wp:align>
@@ -440,9 +327,9 @@
               </wp:anchor>
             </w:drawing>
           </mc:Choice>
-          <mc:Fallback>
+          <mc:Fallback xmlns:w16sdtdh="http://schemas.microsoft.com/office/word/2020/wordml/sdtdatahash">
             <w:pict>
-              <v:rect w14:anchorId="4A95B475" id="Rectangle 2" o:spid="_x0000_s1026" style="position:absolute;margin-left:0;margin-top:285.75pt;width:516.75pt;height:28.5pt;z-index:251659264;visibility:visible;mso-wrap-style:square;mso-wrap-distance-left:9pt;mso-wrap-distance-top:0;mso-wrap-distance-right:9pt;mso-wrap-distance-bottom:0;mso-position-horizontal:left;mso-position-horizontal-relative:margin;mso-position-vertical:absolute;mso-position-vertical-relative:page;v-text-anchor:middle" o:gfxdata="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" fillcolor="#90c226 [3204]" strokecolor="#476013 [1604]" strokeweight="1.5pt">
+              <v:rect w14:anchorId="1ACE1678" id="Rectangle 2" o:spid="_x0000_s1026" style="position:absolute;margin-left:0;margin-top:285.75pt;width:516.75pt;height:28.5pt;z-index:251659264;visibility:visible;mso-wrap-style:square;mso-wrap-distance-left:9pt;mso-wrap-distance-top:0;mso-wrap-distance-right:9pt;mso-wrap-distance-bottom:0;mso-position-horizontal:left;mso-position-horizontal-relative:margin;mso-position-vertical:absolute;mso-position-vertical-relative:page;v-text-anchor:middle" o:gfxdata="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" fillcolor="#90c226 [3204]" strokecolor="#476013 [1604]" strokeweight="1.5pt">
                 <v:stroke endcap="round"/>
                 <w10:wrap anchorx="margin" anchory="page"/>
               </v:rect>
@@ -456,52 +343,8 @@
           <w:sz w:val="24"/>
           <w:szCs w:val="24"/>
         </w:rPr>
-        <w:t>Want to Buy More Games? Checkout these Recommendations!</w:t>
+        <w:t>Want to Buy More Games? Checkout these Recommend</w:t>
       </w:r>
-    </w:p>
-    <w:p>
-      <w:pPr>
-        <w:rPr>
-          <w:rFonts w:ascii="Times New Roman" w:hAnsi="Times New Roman" w:cs="Times New Roman"/>
-          <w:sz w:val="24"/>
-          <w:szCs w:val="24"/>
-        </w:rPr>
-      </w:pPr>
-      <w:r>
-        <w:rPr>
-          <w:rFonts w:ascii="Times New Roman" w:hAnsi="Times New Roman" w:cs="Times New Roman"/>
-          <w:sz w:val="24"/>
-          <w:szCs w:val="24"/>
-        </w:rPr>
-        <w:t xml:space="preserve">            </w:t>
-      </w:r>
-    </w:p>
-    <w:p>
-      <w:pPr>
-        <w:rPr>
-          <w:rFonts w:ascii="Times New Roman" w:hAnsi="Times New Roman" w:cs="Times New Roman"/>
-          <w:sz w:val="24"/>
-          <w:szCs w:val="24"/>
-        </w:rPr>
-      </w:pPr>
-    </w:p>
-    <w:p>
-      <w:pPr>
-        <w:rPr>
-          <w:rFonts w:ascii="Times New Roman" w:hAnsi="Times New Roman" w:cs="Times New Roman"/>
-          <w:sz w:val="24"/>
-          <w:szCs w:val="24"/>
-        </w:rPr>
-      </w:pPr>
-    </w:p>
-    <w:p>
-      <w:pPr>
-        <w:rPr>
-          <w:rFonts w:ascii="Times New Roman" w:hAnsi="Times New Roman" w:cs="Times New Roman"/>
-          <w:sz w:val="24"/>
-          <w:szCs w:val="24"/>
-        </w:rPr>
-      </w:pPr>
       <w:r>
         <w:rPr>
           <w:rFonts w:ascii="Times New Roman" w:hAnsi="Times New Roman" w:cs="Times New Roman"/>
@@ -509,105 +352,80 @@
           <w:sz w:val="24"/>
           <w:szCs w:val="24"/>
         </w:rPr>
-        <w:drawing>
-          <wp:anchor distT="0" distB="0" distL="114300" distR="114300" simplePos="0" relativeHeight="251670528" behindDoc="0" locked="0" layoutInCell="1" allowOverlap="1" wp14:anchorId="7E25D71C" wp14:editId="412B1BBD">
-            <wp:simplePos x="0" y="0"/>
-            <wp:positionH relativeFrom="column">
-              <wp:posOffset>247650</wp:posOffset>
-            </wp:positionH>
-            <wp:positionV relativeFrom="paragraph">
-              <wp:posOffset>-100330</wp:posOffset>
-            </wp:positionV>
-            <wp:extent cx="1901825" cy="1901825"/>
-            <wp:effectExtent l="0" t="0" r="3175" b="3175"/>
-            <wp:wrapNone/>
-            <wp:docPr id="4" name="Picture 4" descr="img002"/>
-            <wp:cNvGraphicFramePr/>
-            <a:graphic xmlns:a="http://schemas.openxmlformats.org/drawingml/2006/main">
-              <a:graphicData uri="http://schemas.openxmlformats.org/drawingml/2006/picture">
-                <pic:pic xmlns:pic="http://schemas.openxmlformats.org/drawingml/2006/picture">
-                  <pic:nvPicPr>
-                    <pic:cNvPr id="4" name="Picture 4" descr="img002"/>
-                    <pic:cNvPicPr/>
-                  </pic:nvPicPr>
-                  <pic:blipFill>
-                    <a:blip r:embed="rId10">
-                      <a:extLst>
-                        <a:ext uri="{28A0092B-C50C-407E-A947-70E740481C1C}">
-                          <a14:useLocalDpi xmlns:a14="http://schemas.microsoft.com/office/drawing/2010/main" val="0"/>
-                        </a:ext>
-                      </a:extLst>
-                    </a:blip>
-                    <a:stretch>
-                      <a:fillRect/>
-                    </a:stretch>
-                  </pic:blipFill>
-                  <pic:spPr>
-                    <a:xfrm>
-                      <a:off x="0" y="0"/>
-                      <a:ext cx="1901825" cy="1901825"/>
-                    </a:xfrm>
-                    <a:prstGeom prst="rect">
-                      <a:avLst/>
-                    </a:prstGeom>
-                  </pic:spPr>
-                </pic:pic>
-              </a:graphicData>
-            </a:graphic>
-            <wp14:sizeRelH relativeFrom="margin">
-              <wp14:pctWidth>0</wp14:pctWidth>
-            </wp14:sizeRelH>
-            <wp14:sizeRelV relativeFrom="margin">
-              <wp14:pctHeight>0</wp14:pctHeight>
-            </wp14:sizeRelV>
-          </wp:anchor>
-        </w:drawing>
+        <mc:AlternateContent>
+          <mc:Choice Requires="wps">
+            <w:drawing>
+              <wp:anchor distT="0" distB="0" distL="114300" distR="114300" simplePos="0" relativeHeight="251669504" behindDoc="0" locked="1" layoutInCell="1" allowOverlap="1" wp14:anchorId="7BCA80B9" wp14:editId="2A45B7D5">
+                <wp:simplePos x="0" y="0"/>
+                <wp:positionH relativeFrom="column">
+                  <wp:posOffset>-66675</wp:posOffset>
+                </wp:positionH>
+                <wp:positionV relativeFrom="page">
+                  <wp:posOffset>6638925</wp:posOffset>
+                </wp:positionV>
+                <wp:extent cx="6583680" cy="429768"/>
+                <wp:effectExtent l="0" t="0" r="26670" b="27940"/>
+                <wp:wrapNone/>
+                <wp:docPr id="3" name="Rectangle 3"/>
+                <wp:cNvGraphicFramePr/>
+                <a:graphic xmlns:a="http://schemas.openxmlformats.org/drawingml/2006/main">
+                  <a:graphicData uri="http://schemas.microsoft.com/office/word/2010/wordprocessingShape">
+                    <wps:wsp>
+                      <wps:cNvSpPr/>
+                      <wps:spPr>
+                        <a:xfrm>
+                          <a:off x="0" y="0"/>
+                          <a:ext cx="6583680" cy="429768"/>
+                        </a:xfrm>
+                        <a:prstGeom prst="rect">
+                          <a:avLst/>
+                        </a:prstGeom>
+                      </wps:spPr>
+                      <wps:style>
+                        <a:lnRef idx="2">
+                          <a:schemeClr val="accent1">
+                            <a:shade val="50000"/>
+                          </a:schemeClr>
+                        </a:lnRef>
+                        <a:fillRef idx="1">
+                          <a:schemeClr val="accent1"/>
+                        </a:fillRef>
+                        <a:effectRef idx="0">
+                          <a:schemeClr val="accent1"/>
+                        </a:effectRef>
+                        <a:fontRef idx="minor">
+                          <a:schemeClr val="lt1"/>
+                        </a:fontRef>
+                      </wps:style>
+                      <wps:bodyPr rot="0" spcFirstLastPara="0" vertOverflow="overflow" horzOverflow="overflow" vert="horz" wrap="square" lIns="91440" tIns="45720" rIns="91440" bIns="45720" numCol="1" spcCol="0" rtlCol="0" fromWordArt="0" anchor="ctr" anchorCtr="0" forceAA="0" compatLnSpc="1">
+                        <a:prstTxWarp prst="textNoShape">
+                          <a:avLst/>
+                        </a:prstTxWarp>
+                        <a:noAutofit/>
+                      </wps:bodyPr>
+                    </wps:wsp>
+                  </a:graphicData>
+                </a:graphic>
+                <wp14:sizeRelH relativeFrom="margin">
+                  <wp14:pctWidth>0</wp14:pctWidth>
+                </wp14:sizeRelH>
+                <wp14:sizeRelV relativeFrom="margin">
+                  <wp14:pctHeight>0</wp14:pctHeight>
+                </wp14:sizeRelV>
+              </wp:anchor>
+            </w:drawing>
+          </mc:Choice>
+          <mc:Fallback xmlns:w16sdtdh="http://schemas.microsoft.com/office/word/2020/wordml/sdtdatahash">
+            <w:pict>
+              <v:rect w14:anchorId="72F1BD80" id="Rectangle 3" o:spid="_x0000_s1026" style="position:absolute;margin-left:-5.25pt;margin-top:522.75pt;width:518.4pt;height:33.85pt;z-index:251669504;visibility:visible;mso-wrap-style:square;mso-width-percent:0;mso-height-percent:0;mso-wrap-distance-left:9pt;mso-wrap-distance-top:0;mso-wrap-distance-right:9pt;mso-wrap-distance-bottom:0;mso-position-horizontal:absolute;mso-position-horizontal-relative:text;mso-position-vertical:absolute;mso-position-vertical-relative:page;mso-width-percent:0;mso-height-percent:0;mso-width-relative:margin;mso-height-relative:margin;v-text-anchor:middle" o:gfxdata="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" fillcolor="#90c226 [3204]" strokecolor="#476013 [1604]" strokeweight="1.5pt">
+                <v:stroke endcap="round"/>
+                <w10:wrap anchory="page"/>
+                <w10:anchorlock/>
+              </v:rect>
+            </w:pict>
+          </mc:Fallback>
+        </mc:AlternateContent>
       </w:r>
-    </w:p>
-    <w:p>
-      <w:pPr>
-        <w:rPr>
-          <w:rFonts w:ascii="Times New Roman" w:hAnsi="Times New Roman" w:cs="Times New Roman"/>
-          <w:sz w:val="24"/>
-          <w:szCs w:val="24"/>
-        </w:rPr>
-      </w:pPr>
-    </w:p>
-    <w:p>
-      <w:pPr>
-        <w:rPr>
-          <w:rFonts w:ascii="Times New Roman" w:hAnsi="Times New Roman" w:cs="Times New Roman"/>
-          <w:sz w:val="24"/>
-          <w:szCs w:val="24"/>
-        </w:rPr>
-      </w:pPr>
-    </w:p>
-    <w:p>
-      <w:pPr>
-        <w:rPr>
-          <w:rFonts w:ascii="Times New Roman" w:hAnsi="Times New Roman" w:cs="Times New Roman"/>
-          <w:sz w:val="24"/>
-          <w:szCs w:val="24"/>
-        </w:rPr>
-      </w:pPr>
-    </w:p>
-    <w:p>
-      <w:pPr>
-        <w:rPr>
-          <w:rFonts w:ascii="Times New Roman" w:hAnsi="Times New Roman" w:cs="Times New Roman"/>
-          <w:sz w:val="24"/>
-          <w:szCs w:val="24"/>
-        </w:rPr>
-      </w:pPr>
-    </w:p>
-    <w:p>
-      <w:pPr>
-        <w:rPr>
-          <w:rFonts w:ascii="Times New Roman" w:hAnsi="Times New Roman" w:cs="Times New Roman"/>
-          <w:sz w:val="24"/>
-          <w:szCs w:val="24"/>
-        </w:rPr>
-      </w:pPr>
       <w:r>
         <w:rPr>
           <w:rFonts w:ascii="Times New Roman" w:hAnsi="Times New Roman" w:cs="Times New Roman"/>
@@ -668,12 +486,12 @@
                           </w:p>
                           <w:p>
                             <w:r>
-                              <w:t>Action</w:t>
+                              <w:t>Genre1</w:t>
                             </w:r>
                           </w:p>
                           <w:p>
                             <w:r>
-                              <w:t>Xbox One</w:t>
+                              <w:t>Console1</w:t>
                             </w:r>
                           </w:p>
                         </w:txbxContent>
@@ -709,12 +527,12 @@
                     </w:p>
                     <w:p>
                       <w:r>
-                        <w:t>Action</w:t>
+                        <w:t>Genre1</w:t>
                       </w:r>
                     </w:p>
                     <w:p>
                       <w:r>
-                        <w:t>Xbox One</w:t>
+                        <w:t>Console1</w:t>
                       </w:r>
                     </w:p>
                   </w:txbxContent>
@@ -785,12 +603,12 @@
                           </w:p>
                           <w:p>
                             <w:r>
-                              <w:t>Action</w:t>
+                              <w:t>Genre2</w:t>
                             </w:r>
                           </w:p>
                           <w:p>
                             <w:r>
-                              <w:t>Xbox One</w:t>
+                              <w:t>Console2</w:t>
                             </w:r>
                           </w:p>
                         </w:txbxContent>
@@ -822,12 +640,12 @@
                     </w:p>
                     <w:p>
                       <w:r>
-                        <w:t>Action</w:t>
+                        <w:t>Genre2</w:t>
                       </w:r>
                     </w:p>
                     <w:p>
                       <w:r>
-                        <w:t>Xbox One</w:t>
+                        <w:t>Console2</w:t>
                       </w:r>
                     </w:p>
                   </w:txbxContent>
@@ -848,13 +666,13 @@
         <mc:AlternateContent>
           <mc:Choice Requires="wps">
             <w:drawing>
-              <wp:anchor distT="45720" distB="45720" distL="114300" distR="114300" simplePos="0" relativeHeight="251668480" behindDoc="0" locked="0" layoutInCell="1" allowOverlap="1" wp14:anchorId="7DA1523D" wp14:editId="48E325AE">
+              <wp:anchor distT="45720" distB="45720" distL="114300" distR="114300" simplePos="0" relativeHeight="251668480" behindDoc="0" locked="0" layoutInCell="1" allowOverlap="1" wp14:anchorId="7DA1523D" wp14:editId="1FFD638E">
                 <wp:simplePos x="0" y="0"/>
                 <wp:positionH relativeFrom="column">
                   <wp:posOffset>4238625</wp:posOffset>
                 </wp:positionH>
-                <wp:positionV relativeFrom="paragraph">
-                  <wp:posOffset>890270</wp:posOffset>
+                <wp:positionV relativeFrom="page">
+                  <wp:posOffset>7124700</wp:posOffset>
                 </wp:positionV>
                 <wp:extent cx="1809750" cy="1091565"/>
                 <wp:effectExtent l="0" t="0" r="19050" b="13335"/>
@@ -898,12 +716,12 @@
                           </w:p>
                           <w:p>
                             <w:r>
-                              <w:t>Action</w:t>
+                              <w:t>Genre3</w:t>
                             </w:r>
                           </w:p>
                           <w:p>
                             <w:r>
-                              <w:t>Xbox One</w:t>
+                              <w:t>Console3</w:t>
                             </w:r>
                           </w:p>
                         </w:txbxContent>
@@ -925,7 +743,7 @@
           </mc:Choice>
           <mc:Fallback>
             <w:pict>
-              <v:shape w14:anchorId="7DA1523D" id="_x0000_s1028" type="#_x0000_t202" style="position:absolute;margin-left:333.75pt;margin-top:70.1pt;width:142.5pt;height:85.95pt;z-index:251668480;visibility:visible;mso-wrap-style:square;mso-width-percent:0;mso-height-percent:0;mso-wrap-distance-left:9pt;mso-wrap-distance-top:3.6pt;mso-wrap-distance-right:9pt;mso-wrap-distance-bottom:3.6pt;mso-position-horizontal:absolute;mso-position-horizontal-relative:text;mso-position-vertical:absolute;mso-position-vertical-relative:text;mso-width-percent:0;mso-height-percent:0;mso-width-relative:margin;mso-height-relative:margin;v-text-anchor:top" o:gfxdata="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">
+              <v:shape w14:anchorId="7DA1523D" id="_x0000_s1028" type="#_x0000_t202" style="position:absolute;margin-left:333.75pt;margin-top:561pt;width:142.5pt;height:85.95pt;z-index:251668480;visibility:visible;mso-wrap-style:square;mso-width-percent:0;mso-height-percent:0;mso-wrap-distance-left:9pt;mso-wrap-distance-top:3.6pt;mso-wrap-distance-right:9pt;mso-wrap-distance-bottom:3.6pt;mso-position-horizontal:absolute;mso-position-horizontal-relative:text;mso-position-vertical:absolute;mso-position-vertical-relative:page;mso-width-percent:0;mso-height-percent:0;mso-width-relative:margin;mso-height-relative:margin;v-text-anchor:top" o:gfxdata="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">
                 <v:textbox>
                   <w:txbxContent>
                     <w:p>
@@ -935,30 +753,275 @@
                     </w:p>
                     <w:p>
                       <w:r>
-                        <w:t>Action</w:t>
+                        <w:t>Genre3</w:t>
                       </w:r>
                     </w:p>
                     <w:p>
                       <w:r>
-                        <w:t>Xbox One</w:t>
+                        <w:t>Console3</w:t>
                       </w:r>
                     </w:p>
                   </w:txbxContent>
                 </v:textbox>
-                <w10:wrap type="square"/>
+                <w10:wrap type="square" anchory="page"/>
               </v:shape>
             </w:pict>
           </mc:Fallback>
         </mc:AlternateContent>
       </w:r>
+      <w:r>
+        <w:rPr>
+          <w:rFonts w:ascii="Times New Roman" w:hAnsi="Times New Roman" w:cs="Times New Roman"/>
+          <w:sz w:val="24"/>
+          <w:szCs w:val="24"/>
+        </w:rPr>
+        <w:t>!</w:t>
+      </w:r>
+    </w:p>
+    <w:p>
+      <w:pPr>
+        <w:rPr>
+          <w:rFonts w:ascii="Times New Roman" w:hAnsi="Times New Roman" w:cs="Times New Roman"/>
+          <w:sz w:val="24"/>
+          <w:szCs w:val="24"/>
+        </w:rPr>
+      </w:pPr>
+    </w:p>
+    <w:p>
+      <w:pPr>
+        <w:rPr>
+          <w:rFonts w:ascii="Times New Roman" w:hAnsi="Times New Roman" w:cs="Times New Roman"/>
+          <w:sz w:val="24"/>
+          <w:szCs w:val="24"/>
+        </w:rPr>
+      </w:pPr>
+      <w:r>
+        <w:rPr>
+          <w:rFonts w:ascii="Times New Roman" w:hAnsi="Times New Roman" w:cs="Times New Roman"/>
+          <w:noProof/>
+          <w:sz w:val="24"/>
+          <w:szCs w:val="24"/>
+        </w:rPr>
+        <w:drawing>
+          <wp:anchor distT="0" distB="0" distL="114300" distR="114300" simplePos="0" relativeHeight="251671552" behindDoc="0" locked="1" layoutInCell="1" allowOverlap="0" wp14:anchorId="12FD1553" wp14:editId="3222C06B">
+            <wp:simplePos x="0" y="0"/>
+            <wp:positionH relativeFrom="column">
+              <wp:posOffset>180975</wp:posOffset>
+            </wp:positionH>
+            <wp:positionV relativeFrom="margin">
+              <wp:posOffset>3456305</wp:posOffset>
+            </wp:positionV>
+            <wp:extent cx="1901952" cy="1901952"/>
+            <wp:effectExtent l="0" t="0" r="3175" b="3175"/>
+            <wp:wrapNone/>
+            <wp:docPr id="10" name="Picture 4" descr="img002"/>
+            <wp:cNvGraphicFramePr>
+              <a:graphicFrameLocks xmlns:a="http://schemas.openxmlformats.org/drawingml/2006/main" noChangeAspect="1"/>
+            </wp:cNvGraphicFramePr>
+            <a:graphic xmlns:a="http://schemas.openxmlformats.org/drawingml/2006/main">
+              <a:graphicData uri="http://schemas.openxmlformats.org/drawingml/2006/picture">
+                <pic:pic xmlns:pic="http://schemas.openxmlformats.org/drawingml/2006/picture">
+                  <pic:nvPicPr>
+                    <pic:cNvPr id="10" name="Picture 4" descr="img002"/>
+                    <pic:cNvPicPr>
+                      <a:picLocks noChangeAspect="1" noChangeArrowheads="1"/>
+                    </pic:cNvPicPr>
+                  </pic:nvPicPr>
+                  <pic:blipFill>
+                    <a:blip r:embed="rId7">
+                      <a:extLst>
+                        <a:ext uri="{28A0092B-C50C-407E-A947-70E740481C1C}">
+                          <a14:useLocalDpi xmlns:a14="http://schemas.microsoft.com/office/drawing/2010/main" val="0"/>
+                        </a:ext>
+                      </a:extLst>
+                    </a:blip>
+                    <a:srcRect/>
+                    <a:stretch>
+                      <a:fillRect/>
+                    </a:stretch>
+                  </pic:blipFill>
+                  <pic:spPr bwMode="auto">
+                    <a:xfrm>
+                      <a:off x="0" y="0"/>
+                      <a:ext cx="1901952" cy="1901952"/>
+                    </a:xfrm>
+                    <a:prstGeom prst="rect">
+                      <a:avLst/>
+                    </a:prstGeom>
+                    <a:noFill/>
+                    <a:ln>
+                      <a:noFill/>
+                    </a:ln>
+                  </pic:spPr>
+                </pic:pic>
+              </a:graphicData>
+            </a:graphic>
+            <wp14:sizeRelH relativeFrom="margin">
+              <wp14:pctWidth>0</wp14:pctWidth>
+            </wp14:sizeRelH>
+            <wp14:sizeRelV relativeFrom="margin">
+              <wp14:pctHeight>0</wp14:pctHeight>
+            </wp14:sizeRelV>
+          </wp:anchor>
+        </w:drawing>
+      </w:r>
+    </w:p>
+    <w:p>
+      <w:pPr>
+        <w:rPr>
+          <w:rFonts w:ascii="Times New Roman" w:hAnsi="Times New Roman" w:cs="Times New Roman"/>
+          <w:sz w:val="24"/>
+          <w:szCs w:val="24"/>
+        </w:rPr>
+      </w:pPr>
+      <w:r>
+        <w:rPr>
+          <w:rFonts w:ascii="Times New Roman" w:hAnsi="Times New Roman" w:cs="Times New Roman"/>
+          <w:noProof/>
+          <w:sz w:val="24"/>
+          <w:szCs w:val="24"/>
+        </w:rPr>
+        <w:drawing>
+          <wp:anchor distT="0" distB="0" distL="114300" distR="114300" simplePos="0" relativeHeight="251672576" behindDoc="0" locked="1" layoutInCell="1" allowOverlap="0" wp14:anchorId="15C8C434" wp14:editId="29EDAAC8">
+            <wp:simplePos x="0" y="0"/>
+            <wp:positionH relativeFrom="column">
+              <wp:posOffset>2276475</wp:posOffset>
+            </wp:positionH>
+            <wp:positionV relativeFrom="paragraph">
+              <wp:posOffset>128270</wp:posOffset>
+            </wp:positionV>
+            <wp:extent cx="1901952" cy="1901952"/>
+            <wp:effectExtent l="0" t="0" r="3175" b="3175"/>
+            <wp:wrapNone/>
+            <wp:docPr id="13" name="Picture 5" descr="img003"/>
+            <wp:cNvGraphicFramePr>
+              <a:graphicFrameLocks xmlns:a="http://schemas.openxmlformats.org/drawingml/2006/main" noChangeAspect="1"/>
+            </wp:cNvGraphicFramePr>
+            <a:graphic xmlns:a="http://schemas.openxmlformats.org/drawingml/2006/main">
+              <a:graphicData uri="http://schemas.openxmlformats.org/drawingml/2006/picture">
+                <pic:pic xmlns:pic="http://schemas.openxmlformats.org/drawingml/2006/picture">
+                  <pic:nvPicPr>
+                    <pic:cNvPr id="13" name="Picture 5" descr="img003"/>
+                    <pic:cNvPicPr>
+                      <a:picLocks noChangeAspect="1" noChangeArrowheads="1"/>
+                    </pic:cNvPicPr>
+                  </pic:nvPicPr>
+                  <pic:blipFill>
+                    <a:blip r:embed="rId7">
+                      <a:extLst>
+                        <a:ext uri="{28A0092B-C50C-407E-A947-70E740481C1C}">
+                          <a14:useLocalDpi xmlns:a14="http://schemas.microsoft.com/office/drawing/2010/main" val="0"/>
+                        </a:ext>
+                      </a:extLst>
+                    </a:blip>
+                    <a:srcRect/>
+                    <a:stretch>
+                      <a:fillRect/>
+                    </a:stretch>
+                  </pic:blipFill>
+                  <pic:spPr bwMode="auto">
+                    <a:xfrm>
+                      <a:off x="0" y="0"/>
+                      <a:ext cx="1901952" cy="1901952"/>
+                    </a:xfrm>
+                    <a:prstGeom prst="rect">
+                      <a:avLst/>
+                    </a:prstGeom>
+                    <a:noFill/>
+                    <a:ln>
+                      <a:noFill/>
+                    </a:ln>
+                  </pic:spPr>
+                </pic:pic>
+              </a:graphicData>
+            </a:graphic>
+            <wp14:sizeRelH relativeFrom="margin">
+              <wp14:pctWidth>0</wp14:pctWidth>
+            </wp14:sizeRelH>
+            <wp14:sizeRelV relativeFrom="margin">
+              <wp14:pctHeight>0</wp14:pctHeight>
+            </wp14:sizeRelV>
+          </wp:anchor>
+        </w:drawing>
+      </w:r>
+      <w:r>
+        <w:rPr>
+          <w:rFonts w:ascii="Times New Roman" w:hAnsi="Times New Roman" w:cs="Times New Roman"/>
+          <w:noProof/>
+          <w:sz w:val="24"/>
+          <w:szCs w:val="24"/>
+        </w:rPr>
+        <w:drawing>
+          <wp:anchor distT="0" distB="0" distL="114300" distR="114300" simplePos="0" relativeHeight="251670528" behindDoc="0" locked="1" layoutInCell="1" allowOverlap="0" wp14:anchorId="1BBB9119" wp14:editId="7A3C8E1A">
+            <wp:simplePos x="0" y="0"/>
+            <wp:positionH relativeFrom="column">
+              <wp:posOffset>4391025</wp:posOffset>
+            </wp:positionH>
+            <wp:positionV relativeFrom="margin">
+              <wp:posOffset>3474720</wp:posOffset>
+            </wp:positionV>
+            <wp:extent cx="1901952" cy="1901952"/>
+            <wp:effectExtent l="0" t="0" r="3175" b="3175"/>
+            <wp:wrapNone/>
+            <wp:docPr id="9" name="Picture 3" descr="img004"/>
+            <wp:cNvGraphicFramePr>
+              <a:graphicFrameLocks xmlns:a="http://schemas.openxmlformats.org/drawingml/2006/main" noChangeAspect="1"/>
+            </wp:cNvGraphicFramePr>
+            <a:graphic xmlns:a="http://schemas.openxmlformats.org/drawingml/2006/main">
+              <a:graphicData uri="http://schemas.openxmlformats.org/drawingml/2006/picture">
+                <pic:pic xmlns:pic="http://schemas.openxmlformats.org/drawingml/2006/picture">
+                  <pic:nvPicPr>
+                    <pic:cNvPr id="9" name="Picture 3" descr="img004"/>
+                    <pic:cNvPicPr>
+                      <a:picLocks noChangeAspect="1" noChangeArrowheads="1"/>
+                    </pic:cNvPicPr>
+                  </pic:nvPicPr>
+                  <pic:blipFill>
+                    <a:blip r:embed="rId7">
+                      <a:extLst>
+                        <a:ext uri="{28A0092B-C50C-407E-A947-70E740481C1C}">
+                          <a14:useLocalDpi xmlns:a14="http://schemas.microsoft.com/office/drawing/2010/main" val="0"/>
+                        </a:ext>
+                      </a:extLst>
+                    </a:blip>
+                    <a:srcRect/>
+                    <a:stretch>
+                      <a:fillRect/>
+                    </a:stretch>
+                  </pic:blipFill>
+                  <pic:spPr bwMode="auto">
+                    <a:xfrm>
+                      <a:off x="0" y="0"/>
+                      <a:ext cx="1901952" cy="1901952"/>
+                    </a:xfrm>
+                    <a:prstGeom prst="rect">
+                      <a:avLst/>
+                    </a:prstGeom>
+                    <a:noFill/>
+                    <a:ln>
+                      <a:noFill/>
+                    </a:ln>
+                  </pic:spPr>
+                </pic:pic>
+              </a:graphicData>
+            </a:graphic>
+            <wp14:sizeRelH relativeFrom="margin">
+              <wp14:pctWidth>0</wp14:pctWidth>
+            </wp14:sizeRelH>
+            <wp14:sizeRelV relativeFrom="margin">
+              <wp14:pctHeight>0</wp14:pctHeight>
+            </wp14:sizeRelV>
+          </wp:anchor>
+        </w:drawing>
+      </w:r>
     </w:p>
     <w:sectPr>
-      <w:headerReference w:type="even" r:id="rId11"/>
-      <w:headerReference w:type="default" r:id="rId12"/>
-      <w:footerReference w:type="even" r:id="rId13"/>
-      <w:footerReference w:type="default" r:id="rId14"/>
-      <w:headerReference w:type="first" r:id="rId15"/>
-      <w:footerReference w:type="first" r:id="rId16"/>
+      <w:headerReference w:type="even" r:id="rId8"/>
+      <w:headerReference w:type="default" r:id="rId9"/>
+      <w:footerReference w:type="even" r:id="rId10"/>
+      <w:footerReference w:type="default" r:id="rId11"/>
+      <w:headerReference w:type="first" r:id="rId12"/>
+      <w:footerReference w:type="first" r:id="rId13"/>
       <w:pgSz w:w="12240" w:h="15840"/>
       <w:pgMar w:top="1440" w:right="1440" w:bottom="1440" w:left="1440" w:header="720" w:footer="720" w:gutter="0"/>
       <w:cols w:space="720"/>
@@ -969,7 +1032,7 @@
 </file>
 
 <file path=word/endnotes.xml><?xml version="1.0" encoding="utf-8"?>
-<w:endnotes xmlns:wpc="http://schemas.microsoft.com/office/word/2010/wordprocessingCanvas" xmlns:cx="http://schemas.microsoft.com/office/drawing/2014/chartex" xmlns:cx1="http://schemas.microsoft.com/office/drawing/2015/9/8/chartex" xmlns:cx2="http://schemas.microsoft.com/office/drawing/2015/10/21/chartex" xmlns:cx3="http://schemas.microsoft.com/office/drawing/2016/5/9/chartex" xmlns:cx4="http://schemas.microsoft.com/office/drawing/2016/5/10/chartex" xmlns:cx5="http://schemas.microsoft.com/office/drawing/2016/5/11/chartex" xmlns:cx6="http://schemas.microsoft.com/office/drawing/2016/5/12/chartex" xmlns:cx7="http://schemas.microsoft.com/office/drawing/2016/5/13/chartex" xmlns:cx8="http://schemas.microsoft.com/office/drawing/2016/5/14/chartex" xmlns:mc="http://schemas.openxmlformats.org/markup-compatibility/2006" xmlns:aink="http://schemas.microsoft.com/office/drawing/2016/ink" xmlns:am3d="http://schemas.microsoft.com/office/drawing/2017/model3d" xmlns:o="urn:schemas-microsoft-com:office:office" xmlns:r="http://schemas.openxmlformats.org/officeDocument/2006/relationships" xmlns:m="http://schemas.openxmlformats.org/officeDocument/2006/math" xmlns:v="urn:schemas-microsoft-com:vml" xmlns:wp14="http://schemas.microsoft.com/office/word/2010/wordprocessingDrawing" xmlns:wp="http://schemas.openxmlformats.org/drawingml/2006/wordprocessingDrawing" xmlns:w10="urn:schemas-microsoft-com:office:word" xmlns:w="http://schemas.openxmlformats.org/wordprocessingml/2006/main" xmlns:w14="http://schemas.microsoft.com/office/word/2010/wordml" xmlns:w15="http://schemas.microsoft.com/office/word/2012/wordml" xmlns:w16cex="http://schemas.microsoft.com/office/word/2018/wordml/cex" xmlns:w16cid="http://schemas.microsoft.com/office/word/2016/wordml/cid" xmlns:w16="http://schemas.microsoft.com/office/word/2018/wordml" xmlns:w16sdtdh="http://schemas.microsoft.com/office/word/2020/wordml/sdtdatahash" xmlns:w16se="http://schemas.microsoft.com/office/word/2015/wordml/symex" xmlns:wpg="http://schemas.microsoft.com/office/word/2010/wordprocessingGroup" xmlns:wpi="http://schemas.microsoft.com/office/word/2010/wordprocessingInk" xmlns:wne="http://schemas.microsoft.com/office/word/2006/wordml" xmlns:wps="http://schemas.microsoft.com/office/word/2010/wordprocessingShape" mc:Ignorable="w14 w15 w16se w16cid w16 w16cex w16sdtdh wp14">
+<w:endnotes xmlns:wpc="http://schemas.microsoft.com/office/word/2010/wordprocessingCanvas" xmlns:cx="http://schemas.microsoft.com/office/drawing/2014/chartex" xmlns:cx1="http://schemas.microsoft.com/office/drawing/2015/9/8/chartex" xmlns:cx2="http://schemas.microsoft.com/office/drawing/2015/10/21/chartex" xmlns:cx3="http://schemas.microsoft.com/office/drawing/2016/5/9/chartex" xmlns:cx4="http://schemas.microsoft.com/office/drawing/2016/5/10/chartex" xmlns:cx5="http://schemas.microsoft.com/office/drawing/2016/5/11/chartex" xmlns:cx6="http://schemas.microsoft.com/office/drawing/2016/5/12/chartex" xmlns:cx7="http://schemas.microsoft.com/office/drawing/2016/5/13/chartex" xmlns:cx8="http://schemas.microsoft.com/office/drawing/2016/5/14/chartex" xmlns:mc="http://schemas.openxmlformats.org/markup-compatibility/2006" xmlns:aink="http://schemas.microsoft.com/office/drawing/2016/ink" xmlns:am3d="http://schemas.microsoft.com/office/drawing/2017/model3d" xmlns:o="urn:schemas-microsoft-com:office:office" xmlns:r="http://schemas.openxmlformats.org/officeDocument/2006/relationships" xmlns:m="http://schemas.openxmlformats.org/officeDocument/2006/math" xmlns:v="urn:schemas-microsoft-com:vml" xmlns:wp14="http://schemas.microsoft.com/office/word/2010/wordprocessingDrawing" xmlns:wp="http://schemas.openxmlformats.org/drawingml/2006/wordprocessingDrawing" xmlns:w10="urn:schemas-microsoft-com:office:word" xmlns:w="http://schemas.openxmlformats.org/wordprocessingml/2006/main" xmlns:w14="http://schemas.microsoft.com/office/word/2010/wordml" xmlns:w15="http://schemas.microsoft.com/office/word/2012/wordml" xmlns:w16cex="http://schemas.microsoft.com/office/word/2018/wordml/cex" xmlns:w16cid="http://schemas.microsoft.com/office/word/2016/wordml/cid" xmlns:w16="http://schemas.microsoft.com/office/word/2018/wordml" xmlns:w16se="http://schemas.microsoft.com/office/word/2015/wordml/symex" xmlns:wpg="http://schemas.microsoft.com/office/word/2010/wordprocessingGroup" xmlns:wpi="http://schemas.microsoft.com/office/word/2010/wordprocessingInk" xmlns:wne="http://schemas.microsoft.com/office/word/2006/wordml" xmlns:wps="http://schemas.microsoft.com/office/word/2010/wordprocessingShape" mc:Ignorable="w14 w15 w16se w16cid w16 w16cex wp14">
   <w:endnote w:type="separator" w:id="-1">
     <w:p>
       <w:pPr>
@@ -994,7 +1057,7 @@
 </file>
 
 <file path=word/footer1.xml><?xml version="1.0" encoding="utf-8"?>
-<w:ftr xmlns:wpc="http://schemas.microsoft.com/office/word/2010/wordprocessingCanvas" xmlns:cx="http://schemas.microsoft.com/office/drawing/2014/chartex" xmlns:cx1="http://schemas.microsoft.com/office/drawing/2015/9/8/chartex" xmlns:cx2="http://schemas.microsoft.com/office/drawing/2015/10/21/chartex" xmlns:cx3="http://schemas.microsoft.com/office/drawing/2016/5/9/chartex" xmlns:cx4="http://schemas.microsoft.com/office/drawing/2016/5/10/chartex" xmlns:cx5="http://schemas.microsoft.com/office/drawing/2016/5/11/chartex" xmlns:cx6="http://schemas.microsoft.com/office/drawing/2016/5/12/chartex" xmlns:cx7="http://schemas.microsoft.com/office/drawing/2016/5/13/chartex" xmlns:cx8="http://schemas.microsoft.com/office/drawing/2016/5/14/chartex" xmlns:mc="http://schemas.openxmlformats.org/markup-compatibility/2006" xmlns:aink="http://schemas.microsoft.com/office/drawing/2016/ink" xmlns:am3d="http://schemas.microsoft.com/office/drawing/2017/model3d" xmlns:o="urn:schemas-microsoft-com:office:office" xmlns:r="http://schemas.openxmlformats.org/officeDocument/2006/relationships" xmlns:m="http://schemas.openxmlformats.org/officeDocument/2006/math" xmlns:v="urn:schemas-microsoft-com:vml" xmlns:wp14="http://schemas.microsoft.com/office/word/2010/wordprocessingDrawing" xmlns:wp="http://schemas.openxmlformats.org/drawingml/2006/wordprocessingDrawing" xmlns:w10="urn:schemas-microsoft-com:office:word" xmlns:w="http://schemas.openxmlformats.org/wordprocessingml/2006/main" xmlns:w14="http://schemas.microsoft.com/office/word/2010/wordml" xmlns:w15="http://schemas.microsoft.com/office/word/2012/wordml" xmlns:w16cex="http://schemas.microsoft.com/office/word/2018/wordml/cex" xmlns:w16cid="http://schemas.microsoft.com/office/word/2016/wordml/cid" xmlns:w16="http://schemas.microsoft.com/office/word/2018/wordml" xmlns:w16sdtdh="http://schemas.microsoft.com/office/word/2020/wordml/sdtdatahash" xmlns:w16se="http://schemas.microsoft.com/office/word/2015/wordml/symex" xmlns:wpg="http://schemas.microsoft.com/office/word/2010/wordprocessingGroup" xmlns:wpi="http://schemas.microsoft.com/office/word/2010/wordprocessingInk" xmlns:wne="http://schemas.microsoft.com/office/word/2006/wordml" xmlns:wps="http://schemas.microsoft.com/office/word/2010/wordprocessingShape" mc:Ignorable="w14 w15 w16se w16cid w16 w16cex w16sdtdh wp14">
+<w:ftr xmlns:wpc="http://schemas.microsoft.com/office/word/2010/wordprocessingCanvas" xmlns:cx="http://schemas.microsoft.com/office/drawing/2014/chartex" xmlns:cx1="http://schemas.microsoft.com/office/drawing/2015/9/8/chartex" xmlns:cx2="http://schemas.microsoft.com/office/drawing/2015/10/21/chartex" xmlns:cx3="http://schemas.microsoft.com/office/drawing/2016/5/9/chartex" xmlns:cx4="http://schemas.microsoft.com/office/drawing/2016/5/10/chartex" xmlns:cx5="http://schemas.microsoft.com/office/drawing/2016/5/11/chartex" xmlns:cx6="http://schemas.microsoft.com/office/drawing/2016/5/12/chartex" xmlns:cx7="http://schemas.microsoft.com/office/drawing/2016/5/13/chartex" xmlns:cx8="http://schemas.microsoft.com/office/drawing/2016/5/14/chartex" xmlns:mc="http://schemas.openxmlformats.org/markup-compatibility/2006" xmlns:aink="http://schemas.microsoft.com/office/drawing/2016/ink" xmlns:am3d="http://schemas.microsoft.com/office/drawing/2017/model3d" xmlns:o="urn:schemas-microsoft-com:office:office" xmlns:r="http://schemas.openxmlformats.org/officeDocument/2006/relationships" xmlns:m="http://schemas.openxmlformats.org/officeDocument/2006/math" xmlns:v="urn:schemas-microsoft-com:vml" xmlns:wp14="http://schemas.microsoft.com/office/word/2010/wordprocessingDrawing" xmlns:wp="http://schemas.openxmlformats.org/drawingml/2006/wordprocessingDrawing" xmlns:w10="urn:schemas-microsoft-com:office:word" xmlns:w="http://schemas.openxmlformats.org/wordprocessingml/2006/main" xmlns:w14="http://schemas.microsoft.com/office/word/2010/wordml" xmlns:w15="http://schemas.microsoft.com/office/word/2012/wordml" xmlns:w16cex="http://schemas.microsoft.com/office/word/2018/wordml/cex" xmlns:w16cid="http://schemas.microsoft.com/office/word/2016/wordml/cid" xmlns:w16="http://schemas.microsoft.com/office/word/2018/wordml" xmlns:w16se="http://schemas.microsoft.com/office/word/2015/wordml/symex" xmlns:wpg="http://schemas.microsoft.com/office/word/2010/wordprocessingGroup" xmlns:wpi="http://schemas.microsoft.com/office/word/2010/wordprocessingInk" xmlns:wne="http://schemas.microsoft.com/office/word/2006/wordml" xmlns:wps="http://schemas.microsoft.com/office/word/2010/wordprocessingShape" mc:Ignorable="w14 w15 w16se w16cid w16 w16cex wp14">
   <w:p>
     <w:pPr>
       <w:pStyle w:val="Footer"/>
@@ -1004,7 +1067,7 @@
 </file>
 
 <file path=word/footer2.xml><?xml version="1.0" encoding="utf-8"?>
-<w:ftr xmlns:wpc="http://schemas.microsoft.com/office/word/2010/wordprocessingCanvas" xmlns:cx="http://schemas.microsoft.com/office/drawing/2014/chartex" xmlns:cx1="http://schemas.microsoft.com/office/drawing/2015/9/8/chartex" xmlns:cx2="http://schemas.microsoft.com/office/drawing/2015/10/21/chartex" xmlns:cx3="http://schemas.microsoft.com/office/drawing/2016/5/9/chartex" xmlns:cx4="http://schemas.microsoft.com/office/drawing/2016/5/10/chartex" xmlns:cx5="http://schemas.microsoft.com/office/drawing/2016/5/11/chartex" xmlns:cx6="http://schemas.microsoft.com/office/drawing/2016/5/12/chartex" xmlns:cx7="http://schemas.microsoft.com/office/drawing/2016/5/13/chartex" xmlns:cx8="http://schemas.microsoft.com/office/drawing/2016/5/14/chartex" xmlns:mc="http://schemas.openxmlformats.org/markup-compatibility/2006" xmlns:aink="http://schemas.microsoft.com/office/drawing/2016/ink" xmlns:am3d="http://schemas.microsoft.com/office/drawing/2017/model3d" xmlns:o="urn:schemas-microsoft-com:office:office" xmlns:r="http://schemas.openxmlformats.org/officeDocument/2006/relationships" xmlns:m="http://schemas.openxmlformats.org/officeDocument/2006/math" xmlns:v="urn:schemas-microsoft-com:vml" xmlns:wp14="http://schemas.microsoft.com/office/word/2010/wordprocessingDrawing" xmlns:wp="http://schemas.openxmlformats.org/drawingml/2006/wordprocessingDrawing" xmlns:w10="urn:schemas-microsoft-com:office:word" xmlns:w="http://schemas.openxmlformats.org/wordprocessingml/2006/main" xmlns:w14="http://schemas.microsoft.com/office/word/2010/wordml" xmlns:w15="http://schemas.microsoft.com/office/word/2012/wordml" xmlns:w16cex="http://schemas.microsoft.com/office/word/2018/wordml/cex" xmlns:w16cid="http://schemas.microsoft.com/office/word/2016/wordml/cid" xmlns:w16="http://schemas.microsoft.com/office/word/2018/wordml" xmlns:w16sdtdh="http://schemas.microsoft.com/office/word/2020/wordml/sdtdatahash" xmlns:w16se="http://schemas.microsoft.com/office/word/2015/wordml/symex" xmlns:wpg="http://schemas.microsoft.com/office/word/2010/wordprocessingGroup" xmlns:wpi="http://schemas.microsoft.com/office/word/2010/wordprocessingInk" xmlns:wne="http://schemas.microsoft.com/office/word/2006/wordml" xmlns:wps="http://schemas.microsoft.com/office/word/2010/wordprocessingShape" mc:Ignorable="w14 w15 w16se w16cid w16 w16cex w16sdtdh wp14">
+<w:ftr xmlns:wpc="http://schemas.microsoft.com/office/word/2010/wordprocessingCanvas" xmlns:cx="http://schemas.microsoft.com/office/drawing/2014/chartex" xmlns:cx1="http://schemas.microsoft.com/office/drawing/2015/9/8/chartex" xmlns:cx2="http://schemas.microsoft.com/office/drawing/2015/10/21/chartex" xmlns:cx3="http://schemas.microsoft.com/office/drawing/2016/5/9/chartex" xmlns:cx4="http://schemas.microsoft.com/office/drawing/2016/5/10/chartex" xmlns:cx5="http://schemas.microsoft.com/office/drawing/2016/5/11/chartex" xmlns:cx6="http://schemas.microsoft.com/office/drawing/2016/5/12/chartex" xmlns:cx7="http://schemas.microsoft.com/office/drawing/2016/5/13/chartex" xmlns:cx8="http://schemas.microsoft.com/office/drawing/2016/5/14/chartex" xmlns:mc="http://schemas.openxmlformats.org/markup-compatibility/2006" xmlns:aink="http://schemas.microsoft.com/office/drawing/2016/ink" xmlns:am3d="http://schemas.microsoft.com/office/drawing/2017/model3d" xmlns:o="urn:schemas-microsoft-com:office:office" xmlns:r="http://schemas.openxmlformats.org/officeDocument/2006/relationships" xmlns:m="http://schemas.openxmlformats.org/officeDocument/2006/math" xmlns:v="urn:schemas-microsoft-com:vml" xmlns:wp14="http://schemas.microsoft.com/office/word/2010/wordprocessingDrawing" xmlns:wp="http://schemas.openxmlformats.org/drawingml/2006/wordprocessingDrawing" xmlns:w10="urn:schemas-microsoft-com:office:word" xmlns:w="http://schemas.openxmlformats.org/wordprocessingml/2006/main" xmlns:w14="http://schemas.microsoft.com/office/word/2010/wordml" xmlns:w15="http://schemas.microsoft.com/office/word/2012/wordml" xmlns:w16cex="http://schemas.microsoft.com/office/word/2018/wordml/cex" xmlns:w16cid="http://schemas.microsoft.com/office/word/2016/wordml/cid" xmlns:w16="http://schemas.microsoft.com/office/word/2018/wordml" xmlns:w16se="http://schemas.microsoft.com/office/word/2015/wordml/symex" xmlns:wpg="http://schemas.microsoft.com/office/word/2010/wordprocessingGroup" xmlns:wpi="http://schemas.microsoft.com/office/word/2010/wordprocessingInk" xmlns:wne="http://schemas.microsoft.com/office/word/2006/wordml" xmlns:wps="http://schemas.microsoft.com/office/word/2010/wordprocessingShape" mc:Ignorable="w14 w15 w16se w16cid w16 w16cex wp14">
   <w:p>
     <w:pPr>
       <w:pStyle w:val="Footer"/>
@@ -1014,7 +1077,7 @@
 </file>
 
 <file path=word/footer3.xml><?xml version="1.0" encoding="utf-8"?>
-<w:ftr xmlns:wpc="http://schemas.microsoft.com/office/word/2010/wordprocessingCanvas" xmlns:cx="http://schemas.microsoft.com/office/drawing/2014/chartex" xmlns:cx1="http://schemas.microsoft.com/office/drawing/2015/9/8/chartex" xmlns:cx2="http://schemas.microsoft.com/office/drawing/2015/10/21/chartex" xmlns:cx3="http://schemas.microsoft.com/office/drawing/2016/5/9/chartex" xmlns:cx4="http://schemas.microsoft.com/office/drawing/2016/5/10/chartex" xmlns:cx5="http://schemas.microsoft.com/office/drawing/2016/5/11/chartex" xmlns:cx6="http://schemas.microsoft.com/office/drawing/2016/5/12/chartex" xmlns:cx7="http://schemas.microsoft.com/office/drawing/2016/5/13/chartex" xmlns:cx8="http://schemas.microsoft.com/office/drawing/2016/5/14/chartex" xmlns:mc="http://schemas.openxmlformats.org/markup-compatibility/2006" xmlns:aink="http://schemas.microsoft.com/office/drawing/2016/ink" xmlns:am3d="http://schemas.microsoft.com/office/drawing/2017/model3d" xmlns:o="urn:schemas-microsoft-com:office:office" xmlns:r="http://schemas.openxmlformats.org/officeDocument/2006/relationships" xmlns:m="http://schemas.openxmlformats.org/officeDocument/2006/math" xmlns:v="urn:schemas-microsoft-com:vml" xmlns:wp14="http://schemas.microsoft.com/office/word/2010/wordprocessingDrawing" xmlns:wp="http://schemas.openxmlformats.org/drawingml/2006/wordprocessingDrawing" xmlns:w10="urn:schemas-microsoft-com:office:word" xmlns:w="http://schemas.openxmlformats.org/wordprocessingml/2006/main" xmlns:w14="http://schemas.microsoft.com/office/word/2010/wordml" xmlns:w15="http://schemas.microsoft.com/office/word/2012/wordml" xmlns:w16cex="http://schemas.microsoft.com/office/word/2018/wordml/cex" xmlns:w16cid="http://schemas.microsoft.com/office/word/2016/wordml/cid" xmlns:w16="http://schemas.microsoft.com/office/word/2018/wordml" xmlns:w16sdtdh="http://schemas.microsoft.com/office/word/2020/wordml/sdtdatahash" xmlns:w16se="http://schemas.microsoft.com/office/word/2015/wordml/symex" xmlns:wpg="http://schemas.microsoft.com/office/word/2010/wordprocessingGroup" xmlns:wpi="http://schemas.microsoft.com/office/word/2010/wordprocessingInk" xmlns:wne="http://schemas.microsoft.com/office/word/2006/wordml" xmlns:wps="http://schemas.microsoft.com/office/word/2010/wordprocessingShape" mc:Ignorable="w14 w15 w16se w16cid w16 w16cex w16sdtdh wp14">
+<w:ftr xmlns:wpc="http://schemas.microsoft.com/office/word/2010/wordprocessingCanvas" xmlns:cx="http://schemas.microsoft.com/office/drawing/2014/chartex" xmlns:cx1="http://schemas.microsoft.com/office/drawing/2015/9/8/chartex" xmlns:cx2="http://schemas.microsoft.com/office/drawing/2015/10/21/chartex" xmlns:cx3="http://schemas.microsoft.com/office/drawing/2016/5/9/chartex" xmlns:cx4="http://schemas.microsoft.com/office/drawing/2016/5/10/chartex" xmlns:cx5="http://schemas.microsoft.com/office/drawing/2016/5/11/chartex" xmlns:cx6="http://schemas.microsoft.com/office/drawing/2016/5/12/chartex" xmlns:cx7="http://schemas.microsoft.com/office/drawing/2016/5/13/chartex" xmlns:cx8="http://schemas.microsoft.com/office/drawing/2016/5/14/chartex" xmlns:mc="http://schemas.openxmlformats.org/markup-compatibility/2006" xmlns:aink="http://schemas.microsoft.com/office/drawing/2016/ink" xmlns:am3d="http://schemas.microsoft.com/office/drawing/2017/model3d" xmlns:o="urn:schemas-microsoft-com:office:office" xmlns:r="http://schemas.openxmlformats.org/officeDocument/2006/relationships" xmlns:m="http://schemas.openxmlformats.org/officeDocument/2006/math" xmlns:v="urn:schemas-microsoft-com:vml" xmlns:wp14="http://schemas.microsoft.com/office/word/2010/wordprocessingDrawing" xmlns:wp="http://schemas.openxmlformats.org/drawingml/2006/wordprocessingDrawing" xmlns:w10="urn:schemas-microsoft-com:office:word" xmlns:w="http://schemas.openxmlformats.org/wordprocessingml/2006/main" xmlns:w14="http://schemas.microsoft.com/office/word/2010/wordml" xmlns:w15="http://schemas.microsoft.com/office/word/2012/wordml" xmlns:w16cex="http://schemas.microsoft.com/office/word/2018/wordml/cex" xmlns:w16cid="http://schemas.microsoft.com/office/word/2016/wordml/cid" xmlns:w16="http://schemas.microsoft.com/office/word/2018/wordml" xmlns:w16se="http://schemas.microsoft.com/office/word/2015/wordml/symex" xmlns:wpg="http://schemas.microsoft.com/office/word/2010/wordprocessingGroup" xmlns:wpi="http://schemas.microsoft.com/office/word/2010/wordprocessingInk" xmlns:wne="http://schemas.microsoft.com/office/word/2006/wordml" xmlns:wps="http://schemas.microsoft.com/office/word/2010/wordprocessingShape" mc:Ignorable="w14 w15 w16se w16cid w16 w16cex wp14">
   <w:p>
     <w:pPr>
       <w:pStyle w:val="Footer"/>
@@ -1024,7 +1087,7 @@
 </file>
 
 <file path=word/footnotes.xml><?xml version="1.0" encoding="utf-8"?>
-<w:footnotes xmlns:wpc="http://schemas.microsoft.com/office/word/2010/wordprocessingCanvas" xmlns:cx="http://schemas.microsoft.com/office/drawing/2014/chartex" xmlns:cx1="http://schemas.microsoft.com/office/drawing/2015/9/8/chartex" xmlns:cx2="http://schemas.microsoft.com/office/drawing/2015/10/21/chartex" xmlns:cx3="http://schemas.microsoft.com/office/drawing/2016/5/9/chartex" xmlns:cx4="http://schemas.microsoft.com/office/drawing/2016/5/10/chartex" xmlns:cx5="http://schemas.microsoft.com/office/drawing/2016/5/11/chartex" xmlns:cx6="http://schemas.microsoft.com/office/drawing/2016/5/12/chartex" xmlns:cx7="http://schemas.microsoft.com/office/drawing/2016/5/13/chartex" xmlns:cx8="http://schemas.microsoft.com/office/drawing/2016/5/14/chartex" xmlns:mc="http://schemas.openxmlformats.org/markup-compatibility/2006" xmlns:aink="http://schemas.microsoft.com/office/drawing/2016/ink" xmlns:am3d="http://schemas.microsoft.com/office/drawing/2017/model3d" xmlns:o="urn:schemas-microsoft-com:office:office" xmlns:r="http://schemas.openxmlformats.org/officeDocument/2006/relationships" xmlns:m="http://schemas.openxmlformats.org/officeDocument/2006/math" xmlns:v="urn:schemas-microsoft-com:vml" xmlns:wp14="http://schemas.microsoft.com/office/word/2010/wordprocessingDrawing" xmlns:wp="http://schemas.openxmlformats.org/drawingml/2006/wordprocessingDrawing" xmlns:w10="urn:schemas-microsoft-com:office:word" xmlns:w="http://schemas.openxmlformats.org/wordprocessingml/2006/main" xmlns:w14="http://schemas.microsoft.com/office/word/2010/wordml" xmlns:w15="http://schemas.microsoft.com/office/word/2012/wordml" xmlns:w16cex="http://schemas.microsoft.com/office/word/2018/wordml/cex" xmlns:w16cid="http://schemas.microsoft.com/office/word/2016/wordml/cid" xmlns:w16="http://schemas.microsoft.com/office/word/2018/wordml" xmlns:w16sdtdh="http://schemas.microsoft.com/office/word/2020/wordml/sdtdatahash" xmlns:w16se="http://schemas.microsoft.com/office/word/2015/wordml/symex" xmlns:wpg="http://schemas.microsoft.com/office/word/2010/wordprocessingGroup" xmlns:wpi="http://schemas.microsoft.com/office/word/2010/wordprocessingInk" xmlns:wne="http://schemas.microsoft.com/office/word/2006/wordml" xmlns:wps="http://schemas.microsoft.com/office/word/2010/wordprocessingShape" mc:Ignorable="w14 w15 w16se w16cid w16 w16cex w16sdtdh wp14">
+<w:footnotes xmlns:wpc="http://schemas.microsoft.com/office/word/2010/wordprocessingCanvas" xmlns:cx="http://schemas.microsoft.com/office/drawing/2014/chartex" xmlns:cx1="http://schemas.microsoft.com/office/drawing/2015/9/8/chartex" xmlns:cx2="http://schemas.microsoft.com/office/drawing/2015/10/21/chartex" xmlns:cx3="http://schemas.microsoft.com/office/drawing/2016/5/9/chartex" xmlns:cx4="http://schemas.microsoft.com/office/drawing/2016/5/10/chartex" xmlns:cx5="http://schemas.microsoft.com/office/drawing/2016/5/11/chartex" xmlns:cx6="http://schemas.microsoft.com/office/drawing/2016/5/12/chartex" xmlns:cx7="http://schemas.microsoft.com/office/drawing/2016/5/13/chartex" xmlns:cx8="http://schemas.microsoft.com/office/drawing/2016/5/14/chartex" xmlns:mc="http://schemas.openxmlformats.org/markup-compatibility/2006" xmlns:aink="http://schemas.microsoft.com/office/drawing/2016/ink" xmlns:am3d="http://schemas.microsoft.com/office/drawing/2017/model3d" xmlns:o="urn:schemas-microsoft-com:office:office" xmlns:r="http://schemas.openxmlformats.org/officeDocument/2006/relationships" xmlns:m="http://schemas.openxmlformats.org/officeDocument/2006/math" xmlns:v="urn:schemas-microsoft-com:vml" xmlns:wp14="http://schemas.microsoft.com/office/word/2010/wordprocessingDrawing" xmlns:wp="http://schemas.openxmlformats.org/drawingml/2006/wordprocessingDrawing" xmlns:w10="urn:schemas-microsoft-com:office:word" xmlns:w="http://schemas.openxmlformats.org/wordprocessingml/2006/main" xmlns:w14="http://schemas.microsoft.com/office/word/2010/wordml" xmlns:w15="http://schemas.microsoft.com/office/word/2012/wordml" xmlns:w16cex="http://schemas.microsoft.com/office/word/2018/wordml/cex" xmlns:w16cid="http://schemas.microsoft.com/office/word/2016/wordml/cid" xmlns:w16="http://schemas.microsoft.com/office/word/2018/wordml" xmlns:w16se="http://schemas.microsoft.com/office/word/2015/wordml/symex" xmlns:wpg="http://schemas.microsoft.com/office/word/2010/wordprocessingGroup" xmlns:wpi="http://schemas.microsoft.com/office/word/2010/wordprocessingInk" xmlns:wne="http://schemas.microsoft.com/office/word/2006/wordml" xmlns:wps="http://schemas.microsoft.com/office/word/2010/wordprocessingShape" mc:Ignorable="w14 w15 w16se w16cid w16 w16cex wp14">
   <w:footnote w:type="separator" w:id="-1">
     <w:p>
       <w:pPr>
@@ -1049,7 +1112,7 @@
 </file>
 
 <file path=word/header1.xml><?xml version="1.0" encoding="utf-8"?>
-<w:hdr xmlns:wpc="http://schemas.microsoft.com/office/word/2010/wordprocessingCanvas" xmlns:cx="http://schemas.microsoft.com/office/drawing/2014/chartex" xmlns:cx1="http://schemas.microsoft.com/office/drawing/2015/9/8/chartex" xmlns:cx2="http://schemas.microsoft.com/office/drawing/2015/10/21/chartex" xmlns:cx3="http://schemas.microsoft.com/office/drawing/2016/5/9/chartex" xmlns:cx4="http://schemas.microsoft.com/office/drawing/2016/5/10/chartex" xmlns:cx5="http://schemas.microsoft.com/office/drawing/2016/5/11/chartex" xmlns:cx6="http://schemas.microsoft.com/office/drawing/2016/5/12/chartex" xmlns:cx7="http://schemas.microsoft.com/office/drawing/2016/5/13/chartex" xmlns:cx8="http://schemas.microsoft.com/office/drawing/2016/5/14/chartex" xmlns:mc="http://schemas.openxmlformats.org/markup-compatibility/2006" xmlns:aink="http://schemas.microsoft.com/office/drawing/2016/ink" xmlns:am3d="http://schemas.microsoft.com/office/drawing/2017/model3d" xmlns:o="urn:schemas-microsoft-com:office:office" xmlns:r="http://schemas.openxmlformats.org/officeDocument/2006/relationships" xmlns:m="http://schemas.openxmlformats.org/officeDocument/2006/math" xmlns:v="urn:schemas-microsoft-com:vml" xmlns:wp14="http://schemas.microsoft.com/office/word/2010/wordprocessingDrawing" xmlns:wp="http://schemas.openxmlformats.org/drawingml/2006/wordprocessingDrawing" xmlns:w10="urn:schemas-microsoft-com:office:word" xmlns:w="http://schemas.openxmlformats.org/wordprocessingml/2006/main" xmlns:w14="http://schemas.microsoft.com/office/word/2010/wordml" xmlns:w15="http://schemas.microsoft.com/office/word/2012/wordml" xmlns:w16cex="http://schemas.microsoft.com/office/word/2018/wordml/cex" xmlns:w16cid="http://schemas.microsoft.com/office/word/2016/wordml/cid" xmlns:w16="http://schemas.microsoft.com/office/word/2018/wordml" xmlns:w16sdtdh="http://schemas.microsoft.com/office/word/2020/wordml/sdtdatahash" xmlns:w16se="http://schemas.microsoft.com/office/word/2015/wordml/symex" xmlns:wpg="http://schemas.microsoft.com/office/word/2010/wordprocessingGroup" xmlns:wpi="http://schemas.microsoft.com/office/word/2010/wordprocessingInk" xmlns:wne="http://schemas.microsoft.com/office/word/2006/wordml" xmlns:wps="http://schemas.microsoft.com/office/word/2010/wordprocessingShape" mc:Ignorable="w14 w15 w16se w16cid w16 w16cex w16sdtdh wp14">
+<w:hdr xmlns:wpc="http://schemas.microsoft.com/office/word/2010/wordprocessingCanvas" xmlns:cx="http://schemas.microsoft.com/office/drawing/2014/chartex" xmlns:cx1="http://schemas.microsoft.com/office/drawing/2015/9/8/chartex" xmlns:cx2="http://schemas.microsoft.com/office/drawing/2015/10/21/chartex" xmlns:cx3="http://schemas.microsoft.com/office/drawing/2016/5/9/chartex" xmlns:cx4="http://schemas.microsoft.com/office/drawing/2016/5/10/chartex" xmlns:cx5="http://schemas.microsoft.com/office/drawing/2016/5/11/chartex" xmlns:cx6="http://schemas.microsoft.com/office/drawing/2016/5/12/chartex" xmlns:cx7="http://schemas.microsoft.com/office/drawing/2016/5/13/chartex" xmlns:cx8="http://schemas.microsoft.com/office/drawing/2016/5/14/chartex" xmlns:mc="http://schemas.openxmlformats.org/markup-compatibility/2006" xmlns:aink="http://schemas.microsoft.com/office/drawing/2016/ink" xmlns:am3d="http://schemas.microsoft.com/office/drawing/2017/model3d" xmlns:o="urn:schemas-microsoft-com:office:office" xmlns:r="http://schemas.openxmlformats.org/officeDocument/2006/relationships" xmlns:m="http://schemas.openxmlformats.org/officeDocument/2006/math" xmlns:v="urn:schemas-microsoft-com:vml" xmlns:wp14="http://schemas.microsoft.com/office/word/2010/wordprocessingDrawing" xmlns:wp="http://schemas.openxmlformats.org/drawingml/2006/wordprocessingDrawing" xmlns:w10="urn:schemas-microsoft-com:office:word" xmlns:w="http://schemas.openxmlformats.org/wordprocessingml/2006/main" xmlns:w14="http://schemas.microsoft.com/office/word/2010/wordml" xmlns:w15="http://schemas.microsoft.com/office/word/2012/wordml" xmlns:w16cex="http://schemas.microsoft.com/office/word/2018/wordml/cex" xmlns:w16cid="http://schemas.microsoft.com/office/word/2016/wordml/cid" xmlns:w16="http://schemas.microsoft.com/office/word/2018/wordml" xmlns:w16se="http://schemas.microsoft.com/office/word/2015/wordml/symex" xmlns:wpg="http://schemas.microsoft.com/office/word/2010/wordprocessingGroup" xmlns:wpi="http://schemas.microsoft.com/office/word/2010/wordprocessingInk" xmlns:wne="http://schemas.microsoft.com/office/word/2006/wordml" xmlns:wps="http://schemas.microsoft.com/office/word/2010/wordprocessingShape" mc:Ignorable="w14 w15 w16se w16cid w16 w16cex wp14">
   <w:p>
     <w:pPr>
       <w:pStyle w:val="Header"/>
@@ -1059,7 +1122,7 @@
 </file>
 
 <file path=word/header2.xml><?xml version="1.0" encoding="utf-8"?>
-<w:hdr xmlns:wpc="http://schemas.microsoft.com/office/word/2010/wordprocessingCanvas" xmlns:cx="http://schemas.microsoft.com/office/drawing/2014/chartex" xmlns:cx1="http://schemas.microsoft.com/office/drawing/2015/9/8/chartex" xmlns:cx2="http://schemas.microsoft.com/office/drawing/2015/10/21/chartex" xmlns:cx3="http://schemas.microsoft.com/office/drawing/2016/5/9/chartex" xmlns:cx4="http://schemas.microsoft.com/office/drawing/2016/5/10/chartex" xmlns:cx5="http://schemas.microsoft.com/office/drawing/2016/5/11/chartex" xmlns:cx6="http://schemas.microsoft.com/office/drawing/2016/5/12/chartex" xmlns:cx7="http://schemas.microsoft.com/office/drawing/2016/5/13/chartex" xmlns:cx8="http://schemas.microsoft.com/office/drawing/2016/5/14/chartex" xmlns:mc="http://schemas.openxmlformats.org/markup-compatibility/2006" xmlns:aink="http://schemas.microsoft.com/office/drawing/2016/ink" xmlns:am3d="http://schemas.microsoft.com/office/drawing/2017/model3d" xmlns:o="urn:schemas-microsoft-com:office:office" xmlns:r="http://schemas.openxmlformats.org/officeDocument/2006/relationships" xmlns:m="http://schemas.openxmlformats.org/officeDocument/2006/math" xmlns:v="urn:schemas-microsoft-com:vml" xmlns:wp14="http://schemas.microsoft.com/office/word/2010/wordprocessingDrawing" xmlns:wp="http://schemas.openxmlformats.org/drawingml/2006/wordprocessingDrawing" xmlns:w10="urn:schemas-microsoft-com:office:word" xmlns:w="http://schemas.openxmlformats.org/wordprocessingml/2006/main" xmlns:w14="http://schemas.microsoft.com/office/word/2010/wordml" xmlns:w15="http://schemas.microsoft.com/office/word/2012/wordml" xmlns:w16cex="http://schemas.microsoft.com/office/word/2018/wordml/cex" xmlns:w16cid="http://schemas.microsoft.com/office/word/2016/wordml/cid" xmlns:w16="http://schemas.microsoft.com/office/word/2018/wordml" xmlns:w16sdtdh="http://schemas.microsoft.com/office/word/2020/wordml/sdtdatahash" xmlns:w16se="http://schemas.microsoft.com/office/word/2015/wordml/symex" xmlns:wpg="http://schemas.microsoft.com/office/word/2010/wordprocessingGroup" xmlns:wpi="http://schemas.microsoft.com/office/word/2010/wordprocessingInk" xmlns:wne="http://schemas.microsoft.com/office/word/2006/wordml" xmlns:wps="http://schemas.microsoft.com/office/word/2010/wordprocessingShape" mc:Ignorable="w14 w15 w16se w16cid w16 w16cex w16sdtdh wp14">
+<w:hdr xmlns:wpc="http://schemas.microsoft.com/office/word/2010/wordprocessingCanvas" xmlns:cx="http://schemas.microsoft.com/office/drawing/2014/chartex" xmlns:cx1="http://schemas.microsoft.com/office/drawing/2015/9/8/chartex" xmlns:cx2="http://schemas.microsoft.com/office/drawing/2015/10/21/chartex" xmlns:cx3="http://schemas.microsoft.com/office/drawing/2016/5/9/chartex" xmlns:cx4="http://schemas.microsoft.com/office/drawing/2016/5/10/chartex" xmlns:cx5="http://schemas.microsoft.com/office/drawing/2016/5/11/chartex" xmlns:cx6="http://schemas.microsoft.com/office/drawing/2016/5/12/chartex" xmlns:cx7="http://schemas.microsoft.com/office/drawing/2016/5/13/chartex" xmlns:cx8="http://schemas.microsoft.com/office/drawing/2016/5/14/chartex" xmlns:mc="http://schemas.openxmlformats.org/markup-compatibility/2006" xmlns:aink="http://schemas.microsoft.com/office/drawing/2016/ink" xmlns:am3d="http://schemas.microsoft.com/office/drawing/2017/model3d" xmlns:o="urn:schemas-microsoft-com:office:office" xmlns:r="http://schemas.openxmlformats.org/officeDocument/2006/relationships" xmlns:m="http://schemas.openxmlformats.org/officeDocument/2006/math" xmlns:v="urn:schemas-microsoft-com:vml" xmlns:wp14="http://schemas.microsoft.com/office/word/2010/wordprocessingDrawing" xmlns:wp="http://schemas.openxmlformats.org/drawingml/2006/wordprocessingDrawing" xmlns:w10="urn:schemas-microsoft-com:office:word" xmlns:w="http://schemas.openxmlformats.org/wordprocessingml/2006/main" xmlns:w14="http://schemas.microsoft.com/office/word/2010/wordml" xmlns:w15="http://schemas.microsoft.com/office/word/2012/wordml" xmlns:w16cex="http://schemas.microsoft.com/office/word/2018/wordml/cex" xmlns:w16cid="http://schemas.microsoft.com/office/word/2016/wordml/cid" xmlns:w16="http://schemas.microsoft.com/office/word/2018/wordml" xmlns:w16se="http://schemas.microsoft.com/office/word/2015/wordml/symex" xmlns:wpg="http://schemas.microsoft.com/office/word/2010/wordprocessingGroup" xmlns:wpi="http://schemas.microsoft.com/office/word/2010/wordprocessingInk" xmlns:wne="http://schemas.microsoft.com/office/word/2006/wordml" xmlns:wps="http://schemas.microsoft.com/office/word/2010/wordprocessingShape" mc:Ignorable="w14 w15 w16se w16cid w16 w16cex wp14">
   <w:p>
     <w:pPr>
       <w:pStyle w:val="Header"/>
@@ -1069,7 +1132,7 @@
 </file>
 
 <file path=word/header3.xml><?xml version="1.0" encoding="utf-8"?>
-<w:hdr xmlns:wpc="http://schemas.microsoft.com/office/word/2010/wordprocessingCanvas" xmlns:cx="http://schemas.microsoft.com/office/drawing/2014/chartex" xmlns:cx1="http://schemas.microsoft.com/office/drawing/2015/9/8/chartex" xmlns:cx2="http://schemas.microsoft.com/office/drawing/2015/10/21/chartex" xmlns:cx3="http://schemas.microsoft.com/office/drawing/2016/5/9/chartex" xmlns:cx4="http://schemas.microsoft.com/office/drawing/2016/5/10/chartex" xmlns:cx5="http://schemas.microsoft.com/office/drawing/2016/5/11/chartex" xmlns:cx6="http://schemas.microsoft.com/office/drawing/2016/5/12/chartex" xmlns:cx7="http://schemas.microsoft.com/office/drawing/2016/5/13/chartex" xmlns:cx8="http://schemas.microsoft.com/office/drawing/2016/5/14/chartex" xmlns:mc="http://schemas.openxmlformats.org/markup-compatibility/2006" xmlns:aink="http://schemas.microsoft.com/office/drawing/2016/ink" xmlns:am3d="http://schemas.microsoft.com/office/drawing/2017/model3d" xmlns:o="urn:schemas-microsoft-com:office:office" xmlns:r="http://schemas.openxmlformats.org/officeDocument/2006/relationships" xmlns:m="http://schemas.openxmlformats.org/officeDocument/2006/math" xmlns:v="urn:schemas-microsoft-com:vml" xmlns:wp14="http://schemas.microsoft.com/office/word/2010/wordprocessingDrawing" xmlns:wp="http://schemas.openxmlformats.org/drawingml/2006/wordprocessingDrawing" xmlns:w10="urn:schemas-microsoft-com:office:word" xmlns:w="http://schemas.openxmlformats.org/wordprocessingml/2006/main" xmlns:w14="http://schemas.microsoft.com/office/word/2010/wordml" xmlns:w15="http://schemas.microsoft.com/office/word/2012/wordml" xmlns:w16cex="http://schemas.microsoft.com/office/word/2018/wordml/cex" xmlns:w16cid="http://schemas.microsoft.com/office/word/2016/wordml/cid" xmlns:w16="http://schemas.microsoft.com/office/word/2018/wordml" xmlns:w16sdtdh="http://schemas.microsoft.com/office/word/2020/wordml/sdtdatahash" xmlns:w16se="http://schemas.microsoft.com/office/word/2015/wordml/symex" xmlns:wpg="http://schemas.microsoft.com/office/word/2010/wordprocessingGroup" xmlns:wpi="http://schemas.microsoft.com/office/word/2010/wordprocessingInk" xmlns:wne="http://schemas.microsoft.com/office/word/2006/wordml" xmlns:wps="http://schemas.microsoft.com/office/word/2010/wordprocessingShape" mc:Ignorable="w14 w15 w16se w16cid w16 w16cex w16sdtdh wp14">
+<w:hdr xmlns:wpc="http://schemas.microsoft.com/office/word/2010/wordprocessingCanvas" xmlns:cx="http://schemas.microsoft.com/office/drawing/2014/chartex" xmlns:cx1="http://schemas.microsoft.com/office/drawing/2015/9/8/chartex" xmlns:cx2="http://schemas.microsoft.com/office/drawing/2015/10/21/chartex" xmlns:cx3="http://schemas.microsoft.com/office/drawing/2016/5/9/chartex" xmlns:cx4="http://schemas.microsoft.com/office/drawing/2016/5/10/chartex" xmlns:cx5="http://schemas.microsoft.com/office/drawing/2016/5/11/chartex" xmlns:cx6="http://schemas.microsoft.com/office/drawing/2016/5/12/chartex" xmlns:cx7="http://schemas.microsoft.com/office/drawing/2016/5/13/chartex" xmlns:cx8="http://schemas.microsoft.com/office/drawing/2016/5/14/chartex" xmlns:mc="http://schemas.openxmlformats.org/markup-compatibility/2006" xmlns:aink="http://schemas.microsoft.com/office/drawing/2016/ink" xmlns:am3d="http://schemas.microsoft.com/office/drawing/2017/model3d" xmlns:o="urn:schemas-microsoft-com:office:office" xmlns:r="http://schemas.openxmlformats.org/officeDocument/2006/relationships" xmlns:m="http://schemas.openxmlformats.org/officeDocument/2006/math" xmlns:v="urn:schemas-microsoft-com:vml" xmlns:wp14="http://schemas.microsoft.com/office/word/2010/wordprocessingDrawing" xmlns:wp="http://schemas.openxmlformats.org/drawingml/2006/wordprocessingDrawing" xmlns:w10="urn:schemas-microsoft-com:office:word" xmlns:w="http://schemas.openxmlformats.org/wordprocessingml/2006/main" xmlns:w14="http://schemas.microsoft.com/office/word/2010/wordml" xmlns:w15="http://schemas.microsoft.com/office/word/2012/wordml" xmlns:w16cex="http://schemas.microsoft.com/office/word/2018/wordml/cex" xmlns:w16cid="http://schemas.microsoft.com/office/word/2016/wordml/cid" xmlns:w16="http://schemas.microsoft.com/office/word/2018/wordml" xmlns:w16se="http://schemas.microsoft.com/office/word/2015/wordml/symex" xmlns:wpg="http://schemas.microsoft.com/office/word/2010/wordprocessingGroup" xmlns:wpi="http://schemas.microsoft.com/office/word/2010/wordprocessingInk" xmlns:wne="http://schemas.microsoft.com/office/word/2006/wordml" xmlns:wps="http://schemas.microsoft.com/office/word/2010/wordprocessingShape" mc:Ignorable="w14 w15 w16se w16cid w16 w16cex wp14">
   <w:p>
     <w:pPr>
       <w:pStyle w:val="Header"/>
@@ -1079,7 +1142,7 @@
 </file>
 
 <file path=word/styles.xml><?xml version="1.0" encoding="utf-8"?>
-<w:styles xmlns:mc="http://schemas.openxmlformats.org/markup-compatibility/2006" xmlns:r="http://schemas.openxmlformats.org/officeDocument/2006/relationships" xmlns:w="http://schemas.openxmlformats.org/wordprocessingml/2006/main" xmlns:w14="http://schemas.microsoft.com/office/word/2010/wordml" xmlns:w15="http://schemas.microsoft.com/office/word/2012/wordml" xmlns:w16cex="http://schemas.microsoft.com/office/word/2018/wordml/cex" xmlns:w16cid="http://schemas.microsoft.com/office/word/2016/wordml/cid" xmlns:w16="http://schemas.microsoft.com/office/word/2018/wordml" xmlns:w16sdtdh="http://schemas.microsoft.com/office/word/2020/wordml/sdtdatahash" xmlns:w16se="http://schemas.microsoft.com/office/word/2015/wordml/symex" mc:Ignorable="w14 w15 w16se w16cid w16 w16cex w16sdtdh">
+<w:styles xmlns:mc="http://schemas.openxmlformats.org/markup-compatibility/2006" xmlns:r="http://schemas.openxmlformats.org/officeDocument/2006/relationships" xmlns:w="http://schemas.openxmlformats.org/wordprocessingml/2006/main" xmlns:w14="http://schemas.microsoft.com/office/word/2010/wordml" xmlns:w15="http://schemas.microsoft.com/office/word/2012/wordml" xmlns:w16cex="http://schemas.microsoft.com/office/word/2018/wordml/cex" xmlns:w16cid="http://schemas.microsoft.com/office/word/2016/wordml/cid" xmlns:w16="http://schemas.microsoft.com/office/word/2018/wordml" xmlns:w16se="http://schemas.microsoft.com/office/word/2015/wordml/symex" mc:Ignorable="w14 w15 w16se w16cid w16 w16cex">
   <w:docDefaults>
     <w:rPrDefault>
       <w:rPr>
@@ -2098,7 +2161,7 @@
     <w:link w:val="HeaderChar"/>
     <w:uiPriority w:val="99"/>
     <w:unhideWhenUsed/>
-    <w:rsid w:val="00287AE0"/>
+    <w:rsid w:val="00CF6E69"/>
     <w:pPr>
       <w:tabs>
         <w:tab w:val="center" w:pos="4680"/>
@@ -2112,7 +2175,7 @@
     <w:basedOn w:val="DefaultParagraphFont"/>
     <w:link w:val="Header"/>
     <w:uiPriority w:val="99"/>
-    <w:rsid w:val="00287AE0"/>
+    <w:rsid w:val="00CF6E69"/>
   </w:style>
   <w:style w:type="paragraph" w:styleId="Footer">
     <w:name w:val="footer"/>
@@ -2120,7 +2183,7 @@
     <w:link w:val="FooterChar"/>
     <w:uiPriority w:val="99"/>
     <w:unhideWhenUsed/>
-    <w:rsid w:val="00287AE0"/>
+    <w:rsid w:val="00CF6E69"/>
     <w:pPr>
       <w:tabs>
         <w:tab w:val="center" w:pos="4680"/>
@@ -2134,13 +2197,13 @@
     <w:basedOn w:val="DefaultParagraphFont"/>
     <w:link w:val="Footer"/>
     <w:uiPriority w:val="99"/>
-    <w:rsid w:val="00287AE0"/>
+    <w:rsid w:val="00CF6E69"/>
   </w:style>
 </w:styles>
 </file>
 
 <file path=word/glossary/document.xml><?xml version="1.0" encoding="utf-8"?>
-<w:glossaryDocument xmlns:wpc="http://schemas.microsoft.com/office/word/2010/wordprocessingCanvas" xmlns:cx="http://schemas.microsoft.com/office/drawing/2014/chartex" xmlns:cx1="http://schemas.microsoft.com/office/drawing/2015/9/8/chartex" xmlns:cx2="http://schemas.microsoft.com/office/drawing/2015/10/21/chartex" xmlns:cx3="http://schemas.microsoft.com/office/drawing/2016/5/9/chartex" xmlns:cx4="http://schemas.microsoft.com/office/drawing/2016/5/10/chartex" xmlns:cx5="http://schemas.microsoft.com/office/drawing/2016/5/11/chartex" xmlns:cx6="http://schemas.microsoft.com/office/drawing/2016/5/12/chartex" xmlns:cx7="http://schemas.microsoft.com/office/drawing/2016/5/13/chartex" xmlns:cx8="http://schemas.microsoft.com/office/drawing/2016/5/14/chartex" xmlns:mc="http://schemas.openxmlformats.org/markup-compatibility/2006" xmlns:aink="http://schemas.microsoft.com/office/drawing/2016/ink" xmlns:am3d="http://schemas.microsoft.com/office/drawing/2017/model3d" xmlns:o="urn:schemas-microsoft-com:office:office" xmlns:r="http://schemas.openxmlformats.org/officeDocument/2006/relationships" xmlns:m="http://schemas.openxmlformats.org/officeDocument/2006/math" xmlns:v="urn:schemas-microsoft-com:vml" xmlns:wp14="http://schemas.microsoft.com/office/word/2010/wordprocessingDrawing" xmlns:wp="http://schemas.openxmlformats.org/drawingml/2006/wordprocessingDrawing" xmlns:w10="urn:schemas-microsoft-com:office:word" xmlns:w="http://schemas.openxmlformats.org/wordprocessingml/2006/main" xmlns:w14="http://schemas.microsoft.com/office/word/2010/wordml" xmlns:w15="http://schemas.microsoft.com/office/word/2012/wordml" xmlns:w16cex="http://schemas.microsoft.com/office/word/2018/wordml/cex" xmlns:w16cid="http://schemas.microsoft.com/office/word/2016/wordml/cid" xmlns:w16="http://schemas.microsoft.com/office/word/2018/wordml" xmlns:w16sdtdh="http://schemas.microsoft.com/office/word/2020/wordml/sdtdatahash" xmlns:w16se="http://schemas.microsoft.com/office/word/2015/wordml/symex" xmlns:wpg="http://schemas.microsoft.com/office/word/2010/wordprocessingGroup" xmlns:wpi="http://schemas.microsoft.com/office/word/2010/wordprocessingInk" xmlns:wne="http://schemas.microsoft.com/office/word/2006/wordml" xmlns:wps="http://schemas.microsoft.com/office/word/2010/wordprocessingShape" mc:Ignorable="w14 w15 w16se w16cid w16 w16cex w16sdtdh wp14">
+<w:glossaryDocument xmlns:wpc="http://schemas.microsoft.com/office/word/2010/wordprocessingCanvas" xmlns:cx="http://schemas.microsoft.com/office/drawing/2014/chartex" xmlns:cx1="http://schemas.microsoft.com/office/drawing/2015/9/8/chartex" xmlns:cx2="http://schemas.microsoft.com/office/drawing/2015/10/21/chartex" xmlns:cx3="http://schemas.microsoft.com/office/drawing/2016/5/9/chartex" xmlns:cx4="http://schemas.microsoft.com/office/drawing/2016/5/10/chartex" xmlns:cx5="http://schemas.microsoft.com/office/drawing/2016/5/11/chartex" xmlns:cx6="http://schemas.microsoft.com/office/drawing/2016/5/12/chartex" xmlns:cx7="http://schemas.microsoft.com/office/drawing/2016/5/13/chartex" xmlns:cx8="http://schemas.microsoft.com/office/drawing/2016/5/14/chartex" xmlns:mc="http://schemas.openxmlformats.org/markup-compatibility/2006" xmlns:aink="http://schemas.microsoft.com/office/drawing/2016/ink" xmlns:am3d="http://schemas.microsoft.com/office/drawing/2017/model3d" xmlns:o="urn:schemas-microsoft-com:office:office" xmlns:r="http://schemas.openxmlformats.org/officeDocument/2006/relationships" xmlns:m="http://schemas.openxmlformats.org/officeDocument/2006/math" xmlns:v="urn:schemas-microsoft-com:vml" xmlns:wp14="http://schemas.microsoft.com/office/word/2010/wordprocessingDrawing" xmlns:wp="http://schemas.openxmlformats.org/drawingml/2006/wordprocessingDrawing" xmlns:w10="urn:schemas-microsoft-com:office:word" xmlns:w="http://schemas.openxmlformats.org/wordprocessingml/2006/main" xmlns:w14="http://schemas.microsoft.com/office/word/2010/wordml" xmlns:w15="http://schemas.microsoft.com/office/word/2012/wordml" xmlns:w16cex="http://schemas.microsoft.com/office/word/2018/wordml/cex" xmlns:w16cid="http://schemas.microsoft.com/office/word/2016/wordml/cid" xmlns:w16="http://schemas.microsoft.com/office/word/2018/wordml" xmlns:w16se="http://schemas.microsoft.com/office/word/2015/wordml/symex" xmlns:wpg="http://schemas.microsoft.com/office/word/2010/wordprocessingGroup" xmlns:wpi="http://schemas.microsoft.com/office/word/2010/wordprocessingInk" xmlns:wne="http://schemas.microsoft.com/office/word/2006/wordml" xmlns:wps="http://schemas.microsoft.com/office/word/2010/wordprocessingShape" mc:Ignorable="w14 w15 w16se w16cid w16 w16cex wp14">
   <w:docParts>
     <w:docPart>
       <w:docPartPr>
@@ -2231,7 +2294,7 @@
 </file>
 
 <file path=word/glossary/fontTable.xml><?xml version="1.0" encoding="utf-8"?>
-<w:fonts xmlns:mc="http://schemas.openxmlformats.org/markup-compatibility/2006" xmlns:r="http://schemas.openxmlformats.org/officeDocument/2006/relationships" xmlns:w="http://schemas.openxmlformats.org/wordprocessingml/2006/main" xmlns:w14="http://schemas.microsoft.com/office/word/2010/wordml" xmlns:w15="http://schemas.microsoft.com/office/word/2012/wordml" xmlns:w16cex="http://schemas.microsoft.com/office/word/2018/wordml/cex" xmlns:w16cid="http://schemas.microsoft.com/office/word/2016/wordml/cid" xmlns:w16="http://schemas.microsoft.com/office/word/2018/wordml" xmlns:w16sdtdh="http://schemas.microsoft.com/office/word/2020/wordml/sdtdatahash" xmlns:w16se="http://schemas.microsoft.com/office/word/2015/wordml/symex" mc:Ignorable="w14 w15 w16se w16cid w16 w16cex w16sdtdh">
+<w:fonts xmlns:mc="http://schemas.openxmlformats.org/markup-compatibility/2006" xmlns:r="http://schemas.openxmlformats.org/officeDocument/2006/relationships" xmlns:w="http://schemas.openxmlformats.org/wordprocessingml/2006/main" xmlns:w14="http://schemas.microsoft.com/office/word/2010/wordml" xmlns:w15="http://schemas.microsoft.com/office/word/2012/wordml" xmlns:w16cex="http://schemas.microsoft.com/office/word/2018/wordml/cex" xmlns:w16cid="http://schemas.microsoft.com/office/word/2016/wordml/cid" xmlns:w16="http://schemas.microsoft.com/office/word/2018/wordml" xmlns:w16se="http://schemas.microsoft.com/office/word/2015/wordml/symex" mc:Ignorable="w14 w15 w16se w16cid w16 w16cex">
   <w:font w:name="Trebuchet MS">
     <w:panose1 w:val="020B0603020202020204"/>
     <w:charset w:val="00"/>
@@ -2264,7 +2327,7 @@
 </file>
 
 <file path=word/glossary/settings.xml><?xml version="1.0" encoding="utf-8"?>
-<w:settings xmlns:mc="http://schemas.openxmlformats.org/markup-compatibility/2006" xmlns:o="urn:schemas-microsoft-com:office:office" xmlns:r="http://schemas.openxmlformats.org/officeDocument/2006/relationships" xmlns:m="http://schemas.openxmlformats.org/officeDocument/2006/math" xmlns:v="urn:schemas-microsoft-com:vml" xmlns:w10="urn:schemas-microsoft-com:office:word" xmlns:w="http://schemas.openxmlformats.org/wordprocessingml/2006/main" xmlns:w14="http://schemas.microsoft.com/office/word/2010/wordml" xmlns:w15="http://schemas.microsoft.com/office/word/2012/wordml" xmlns:w16cex="http://schemas.microsoft.com/office/word/2018/wordml/cex" xmlns:w16cid="http://schemas.microsoft.com/office/word/2016/wordml/cid" xmlns:w16="http://schemas.microsoft.com/office/word/2018/wordml" xmlns:w16sdtdh="http://schemas.microsoft.com/office/word/2020/wordml/sdtdatahash" xmlns:w16se="http://schemas.microsoft.com/office/word/2015/wordml/symex" xmlns:sl="http://schemas.openxmlformats.org/schemaLibrary/2006/main" mc:Ignorable="w14 w15 w16se w16cid w16 w16cex w16sdtdh">
+<w:settings xmlns:mc="http://schemas.openxmlformats.org/markup-compatibility/2006" xmlns:o="urn:schemas-microsoft-com:office:office" xmlns:r="http://schemas.openxmlformats.org/officeDocument/2006/relationships" xmlns:m="http://schemas.openxmlformats.org/officeDocument/2006/math" xmlns:v="urn:schemas-microsoft-com:vml" xmlns:w10="urn:schemas-microsoft-com:office:word" xmlns:w="http://schemas.openxmlformats.org/wordprocessingml/2006/main" xmlns:w14="http://schemas.microsoft.com/office/word/2010/wordml" xmlns:w15="http://schemas.microsoft.com/office/word/2012/wordml" xmlns:w16cex="http://schemas.microsoft.com/office/word/2018/wordml/cex" xmlns:w16cid="http://schemas.microsoft.com/office/word/2016/wordml/cid" xmlns:w16="http://schemas.microsoft.com/office/word/2018/wordml" xmlns:w16se="http://schemas.microsoft.com/office/word/2015/wordml/symex" xmlns:sl="http://schemas.openxmlformats.org/schemaLibrary/2006/main" mc:Ignorable="w14 w15 w16se w16cid w16 w16cex">
   <w:view w:val="normal"/>
   <w:defaultTabStop w:val="720"/>
   <w:characterSpacingControl w:val="doNotCompress"/>
@@ -2280,36 +2343,74 @@
   <w:rsids>
     <w:rsidRoot w:val="00ED4704"/>
     <w:rsid w:val="00063A32"/>
+    <w:rsid w:val="00094189"/>
     <w:rsid w:val="000D2CC7"/>
+    <w:rsid w:val="00107308"/>
+    <w:rsid w:val="001145CA"/>
+    <w:rsid w:val="00151421"/>
+    <w:rsid w:val="001626C5"/>
     <w:rsid w:val="00180E4E"/>
+    <w:rsid w:val="001D5417"/>
+    <w:rsid w:val="001D55AF"/>
+    <w:rsid w:val="001E6AE9"/>
     <w:rsid w:val="00232851"/>
     <w:rsid w:val="00247C54"/>
+    <w:rsid w:val="00260D5C"/>
     <w:rsid w:val="002C648C"/>
     <w:rsid w:val="002E449D"/>
     <w:rsid w:val="002E4923"/>
+    <w:rsid w:val="002F3908"/>
+    <w:rsid w:val="002F5279"/>
+    <w:rsid w:val="00302020"/>
+    <w:rsid w:val="0030253D"/>
     <w:rsid w:val="0037011F"/>
     <w:rsid w:val="004624D6"/>
+    <w:rsid w:val="00477DA9"/>
     <w:rsid w:val="004A490A"/>
     <w:rsid w:val="004A5E15"/>
     <w:rsid w:val="004E2F79"/>
     <w:rsid w:val="00530990"/>
+    <w:rsid w:val="0068210B"/>
+    <w:rsid w:val="00692D21"/>
     <w:rsid w:val="006932D7"/>
     <w:rsid w:val="00744FE8"/>
+    <w:rsid w:val="00753388"/>
     <w:rsid w:val="00753D18"/>
+    <w:rsid w:val="007B78A6"/>
+    <w:rsid w:val="007D0597"/>
+    <w:rsid w:val="00843221"/>
+    <w:rsid w:val="008563E6"/>
+    <w:rsid w:val="00897DB2"/>
+    <w:rsid w:val="008A1C49"/>
+    <w:rsid w:val="008C6412"/>
     <w:rsid w:val="009360DF"/>
+    <w:rsid w:val="00940FEA"/>
     <w:rsid w:val="009A1BAF"/>
     <w:rsid w:val="009C0C74"/>
     <w:rsid w:val="009F1502"/>
+    <w:rsid w:val="00A008D7"/>
     <w:rsid w:val="00A11653"/>
+    <w:rsid w:val="00A40AC1"/>
+    <w:rsid w:val="00AD730B"/>
     <w:rsid w:val="00AE3685"/>
     <w:rsid w:val="00AF62ED"/>
     <w:rsid w:val="00B20273"/>
+    <w:rsid w:val="00B228C9"/>
+    <w:rsid w:val="00BA34A2"/>
     <w:rsid w:val="00BF4AF5"/>
     <w:rsid w:val="00C0433D"/>
     <w:rsid w:val="00C6305E"/>
+    <w:rsid w:val="00C670D6"/>
+    <w:rsid w:val="00C7672F"/>
     <w:rsid w:val="00C91E99"/>
+    <w:rsid w:val="00CC21ED"/>
+    <w:rsid w:val="00D053DD"/>
+    <w:rsid w:val="00D62EA0"/>
+    <w:rsid w:val="00E0058E"/>
+    <w:rsid w:val="00E8597B"/>
     <w:rsid w:val="00EB1A6E"/>
     <w:rsid w:val="00ED4704"/>
+    <w:rsid w:val="00EE6FA0"/>
     <w:rsid w:val="00F24292"/>
     <w:rsid w:val="00F53EE7"/>
     <w:rsid w:val="00F710E4"/>
@@ -2337,7 +2438,7 @@
 </file>
 
 <file path=word/glossary/styles.xml><?xml version="1.0" encoding="utf-8"?>
-<w:styles xmlns:mc="http://schemas.openxmlformats.org/markup-compatibility/2006" xmlns:r="http://schemas.openxmlformats.org/officeDocument/2006/relationships" xmlns:w="http://schemas.openxmlformats.org/wordprocessingml/2006/main" xmlns:w14="http://schemas.microsoft.com/office/word/2010/wordml" xmlns:w15="http://schemas.microsoft.com/office/word/2012/wordml" xmlns:w16cex="http://schemas.microsoft.com/office/word/2018/wordml/cex" xmlns:w16cid="http://schemas.microsoft.com/office/word/2016/wordml/cid" xmlns:w16="http://schemas.microsoft.com/office/word/2018/wordml" xmlns:w16sdtdh="http://schemas.microsoft.com/office/word/2020/wordml/sdtdatahash" xmlns:w16se="http://schemas.microsoft.com/office/word/2015/wordml/symex" mc:Ignorable="w14 w15 w16se w16cid w16 w16cex w16sdtdh">
+<w:styles xmlns:mc="http://schemas.openxmlformats.org/markup-compatibility/2006" xmlns:r="http://schemas.openxmlformats.org/officeDocument/2006/relationships" xmlns:w="http://schemas.openxmlformats.org/wordprocessingml/2006/main" xmlns:w14="http://schemas.microsoft.com/office/word/2010/wordml" xmlns:w15="http://schemas.microsoft.com/office/word/2012/wordml" xmlns:w16cex="http://schemas.microsoft.com/office/word/2018/wordml/cex" xmlns:w16cid="http://schemas.microsoft.com/office/word/2016/wordml/cid" xmlns:w16="http://schemas.microsoft.com/office/word/2018/wordml" xmlns:w16se="http://schemas.microsoft.com/office/word/2015/wordml/symex" mc:Ignorable="w14 w15 w16se w16cid w16 w16cex">
   <w:docDefaults>
     <w:rPrDefault>
       <w:rPr>
@@ -2767,7 +2868,7 @@
     <w:basedOn w:val="DefaultParagraphFont"/>
     <w:uiPriority w:val="99"/>
     <w:semiHidden/>
-    <w:rsid w:val="00F24292"/>
+    <w:rsid w:val="00AD730B"/>
     <w:rPr>
       <w:color w:val="808080"/>
     </w:rPr>
@@ -2785,7 +2886,7 @@
   </w:style>
   <w:style w:type="paragraph" w:customStyle="1" w:styleId="1E5D434A474B4A098192FD04D7AD289D">
     <w:name w:val="1E5D434A474B4A098192FD04D7AD289D"/>
-    <w:rsid w:val="00F24292"/>
+    <w:rsid w:val="00AD730B"/>
     <w:pPr>
       <w:spacing w:before="100" w:after="200" w:line="276" w:lineRule="auto"/>
     </w:pPr>
@@ -2798,7 +2899,7 @@
 </file>
 
 <file path=word/glossary/webSettings.xml><?xml version="1.0" encoding="utf-8"?>
-<w:webSettings xmlns:mc="http://schemas.openxmlformats.org/markup-compatibility/2006" xmlns:r="http://schemas.openxmlformats.org/officeDocument/2006/relationships" xmlns:w="http://schemas.openxmlformats.org/wordprocessingml/2006/main" xmlns:w14="http://schemas.microsoft.com/office/word/2010/wordml" xmlns:w15="http://schemas.microsoft.com/office/word/2012/wordml" xmlns:w16cex="http://schemas.microsoft.com/office/word/2018/wordml/cex" xmlns:w16cid="http://schemas.microsoft.com/office/word/2016/wordml/cid" xmlns:w16="http://schemas.microsoft.com/office/word/2018/wordml" xmlns:w16sdtdh="http://schemas.microsoft.com/office/word/2020/wordml/sdtdatahash" xmlns:w16se="http://schemas.microsoft.com/office/word/2015/wordml/symex" mc:Ignorable="w14 w15 w16se w16cid w16 w16cex w16sdtdh">
+<w:webSettings xmlns:mc="http://schemas.openxmlformats.org/markup-compatibility/2006" xmlns:r="http://schemas.openxmlformats.org/officeDocument/2006/relationships" xmlns:w="http://schemas.openxmlformats.org/wordprocessingml/2006/main" xmlns:w14="http://schemas.microsoft.com/office/word/2010/wordml" xmlns:w15="http://schemas.microsoft.com/office/word/2012/wordml" xmlns:w16cex="http://schemas.microsoft.com/office/word/2018/wordml/cex" xmlns:w16cid="http://schemas.microsoft.com/office/word/2016/wordml/cid" xmlns:w16="http://schemas.microsoft.com/office/word/2018/wordml" xmlns:w16se="http://schemas.microsoft.com/office/word/2015/wordml/symex" mc:Ignorable="w14 w15 w16se w16cid w16 w16cex">
   <w:optimizeForBrowser/>
   <w:allowPNG/>
 </w:webSettings>

</xml_diff>

<commit_message>
Dynamic Emailing now works
</commit_message>
<xml_diff>
--- a/P2/TemplateAndDocuments/sampledoc.docx
+++ b/P2/TemplateAndDocuments/sampledoc.docx
@@ -39,7 +39,7 @@
               <w:sz w:val="24"/>
               <w:szCs w:val="24"/>
             </w:rPr>
-            <w:t>RPGabe</w:t>
+            <w:t>Kcbradburn</w:t>
           </w:r>
         </w:sdtContent>
       </w:sdt>
@@ -557,7 +557,7 @@
                         <w:txbxContent>
                           <w:p>
                             <w:r>
-                              <w:t>Towerfall [Collectors Edition]</w:t>
+                              <w:t>Towerfall</w:t>
                             </w:r>
                           </w:p>
                           <w:p>
@@ -598,7 +598,7 @@
                   <w:txbxContent>
                     <w:p>
                       <w:r>
-                        <w:t>Towerfall [Collectors Edition]</w:t>
+                        <w:t>Towerfall</w:t>
                       </w:r>
                     </w:p>
                     <w:p>
@@ -674,7 +674,7 @@
                         <w:txbxContent>
                           <w:p>
                             <w:r>
-                              <w:t>Party Planet</w:t>
+                              <w:t>Moving Out</w:t>
                             </w:r>
                           </w:p>
                           <w:p>
@@ -711,7 +711,7 @@
                   <w:txbxContent>
                     <w:p>
                       <w:r>
-                        <w:t>Party Planet</w:t>
+                        <w:t>Moving Out</w:t>
                       </w:r>
                     </w:p>
                     <w:p>
@@ -787,7 +787,7 @@
                         <w:txbxContent>
                           <w:p>
                             <w:r>
-                              <w:t>Instant Chef Party</w:t>
+                              <w:t>Tsum Tsum Festival</w:t>
                             </w:r>
                           </w:p>
                           <w:p>
@@ -824,7 +824,7 @@
                   <w:txbxContent>
                     <w:p>
                       <w:r>
-                        <w:t>Instant Chef Party</w:t>
+                        <w:t>Tsum Tsum Festival</w:t>
                       </w:r>
                     </w:p>
                     <w:p>
@@ -1992,7 +1992,7 @@
     <w:link w:val="HeaderChar"/>
     <w:uiPriority w:val="99"/>
     <w:unhideWhenUsed/>
-    <w:rsid w:val="002729EF"/>
+    <w:rsid w:val="007B7FC6"/>
     <w:pPr>
       <w:tabs>
         <w:tab w:val="center" w:pos="4680"/>
@@ -2006,7 +2006,7 @@
     <w:basedOn w:val="DefaultParagraphFont"/>
     <w:link w:val="Header"/>
     <w:uiPriority w:val="99"/>
-    <w:rsid w:val="002729EF"/>
+    <w:rsid w:val="007B7FC6"/>
   </w:style>
   <w:style w:type="paragraph" w:styleId="Footer">
     <w:name w:val="footer"/>
@@ -2014,7 +2014,7 @@
     <w:link w:val="FooterChar"/>
     <w:uiPriority w:val="99"/>
     <w:unhideWhenUsed/>
-    <w:rsid w:val="002729EF"/>
+    <w:rsid w:val="007B7FC6"/>
     <w:pPr>
       <w:tabs>
         <w:tab w:val="center" w:pos="4680"/>
@@ -2028,14 +2028,14 @@
     <w:basedOn w:val="DefaultParagraphFont"/>
     <w:link w:val="Footer"/>
     <w:uiPriority w:val="99"/>
-    <w:rsid w:val="002729EF"/>
+    <w:rsid w:val="007B7FC6"/>
   </w:style>
   <w:style w:type="character" w:styleId="Hyperlink">
     <w:name w:val="Hyperlink"/>
     <w:basedOn w:val="DefaultParagraphFont"/>
     <w:uiPriority w:val="99"/>
     <w:unhideWhenUsed/>
-    <w:rsid w:val="00A86503"/>
+    <w:rsid w:val="00130B3C"/>
     <w:rPr>
       <w:color w:val="99CA3C" w:themeColor="hyperlink"/>
       <w:u w:val="single"/>
@@ -2047,7 +2047,7 @@
     <w:uiPriority w:val="99"/>
     <w:semiHidden/>
     <w:unhideWhenUsed/>
-    <w:rsid w:val="00A86503"/>
+    <w:rsid w:val="00130B3C"/>
     <w:rPr>
       <w:color w:val="605E5C"/>
       <w:shd w:val="clear" w:color="auto" w:fill="E1DFDD"/>

</xml_diff>

<commit_message>
Project is in Presenting Condition
</commit_message>
<xml_diff>
--- a/P2/TemplateAndDocuments/sampledoc.docx
+++ b/P2/TemplateAndDocuments/sampledoc.docx
@@ -114,7 +114,7 @@
               <w:sz w:val="24"/>
               <w:szCs w:val="24"/>
             </w:rPr>
-            <w:t>Mario Party Superstars</w:t>
+            <w:t>Fire Emblem: Three Houses</w:t>
           </w:r>
         </w:sdtContent>
       </w:sdt>
@@ -198,7 +198,7 @@
           <w:sz w:val="24"/>
           <w:szCs w:val="24"/>
         </w:rPr>
-        <w:t>59.99</w:t>
+        <w:t>41.99</w:t>
       </w:r>
       <w:r>
         <w:rPr>
@@ -557,12 +557,12 @@
                         <w:txbxContent>
                           <w:p>
                             <w:r>
-                              <w:t>Towerfall</w:t>
+                              <w:t>Paper Mario: The Origami King</w:t>
                             </w:r>
                           </w:p>
                           <w:p>
                             <w:r>
-                              <w:t>Party</w:t>
+                              <w:t>RPG</w:t>
                             </w:r>
                           </w:p>
                           <w:p>
@@ -598,12 +598,12 @@
                   <w:txbxContent>
                     <w:p>
                       <w:r>
-                        <w:t>Towerfall</w:t>
+                        <w:t>Paper Mario: The Origami King</w:t>
                       </w:r>
                     </w:p>
                     <w:p>
                       <w:r>
-                        <w:t>Party</w:t>
+                        <w:t>RPG</w:t>
                       </w:r>
                     </w:p>
                     <w:p>
@@ -674,12 +674,12 @@
                         <w:txbxContent>
                           <w:p>
                             <w:r>
-                              <w:t>Moving Out</w:t>
+                              <w:t>Destiny Connect: Tick-Tock Travelers</w:t>
                             </w:r>
                           </w:p>
                           <w:p>
                             <w:r>
-                              <w:t>Party</w:t>
+                              <w:t>RPG</w:t>
                             </w:r>
                           </w:p>
                           <w:p>
@@ -711,12 +711,12 @@
                   <w:txbxContent>
                     <w:p>
                       <w:r>
-                        <w:t>Moving Out</w:t>
+                        <w:t>Destiny Connect: Tick-Tock Travelers</w:t>
                       </w:r>
                     </w:p>
                     <w:p>
                       <w:r>
-                        <w:t>Party</w:t>
+                        <w:t>RPG</w:t>
                       </w:r>
                     </w:p>
                     <w:p>
@@ -787,12 +787,12 @@
                         <w:txbxContent>
                           <w:p>
                             <w:r>
-                              <w:t>Tsum Tsum Festival</w:t>
+                              <w:t>Xenoblade Chronicles: Definitive Edition</w:t>
                             </w:r>
                           </w:p>
                           <w:p>
                             <w:r>
-                              <w:t>Party</w:t>
+                              <w:t>RPG</w:t>
                             </w:r>
                           </w:p>
                           <w:p>
@@ -824,12 +824,12 @@
                   <w:txbxContent>
                     <w:p>
                       <w:r>
-                        <w:t>Tsum Tsum Festival</w:t>
+                        <w:t>Xenoblade Chronicles: Definitive Edition</w:t>
                       </w:r>
                     </w:p>
                     <w:p>
                       <w:r>
-                        <w:t>Party</w:t>
+                        <w:t>RPG</w:t>
                       </w:r>
                     </w:p>
                     <w:p>
@@ -1992,7 +1992,7 @@
     <w:link w:val="HeaderChar"/>
     <w:uiPriority w:val="99"/>
     <w:unhideWhenUsed/>
-    <w:rsid w:val="007B7FC6"/>
+    <w:rsid w:val="002F215D"/>
     <w:pPr>
       <w:tabs>
         <w:tab w:val="center" w:pos="4680"/>
@@ -2006,7 +2006,7 @@
     <w:basedOn w:val="DefaultParagraphFont"/>
     <w:link w:val="Header"/>
     <w:uiPriority w:val="99"/>
-    <w:rsid w:val="007B7FC6"/>
+    <w:rsid w:val="002F215D"/>
   </w:style>
   <w:style w:type="paragraph" w:styleId="Footer">
     <w:name w:val="footer"/>
@@ -2014,7 +2014,7 @@
     <w:link w:val="FooterChar"/>
     <w:uiPriority w:val="99"/>
     <w:unhideWhenUsed/>
-    <w:rsid w:val="007B7FC6"/>
+    <w:rsid w:val="002F215D"/>
     <w:pPr>
       <w:tabs>
         <w:tab w:val="center" w:pos="4680"/>
@@ -2028,14 +2028,14 @@
     <w:basedOn w:val="DefaultParagraphFont"/>
     <w:link w:val="Footer"/>
     <w:uiPriority w:val="99"/>
-    <w:rsid w:val="007B7FC6"/>
+    <w:rsid w:val="002F215D"/>
   </w:style>
   <w:style w:type="character" w:styleId="Hyperlink">
     <w:name w:val="Hyperlink"/>
     <w:basedOn w:val="DefaultParagraphFont"/>
     <w:uiPriority w:val="99"/>
     <w:unhideWhenUsed/>
-    <w:rsid w:val="00130B3C"/>
+    <w:rsid w:val="001E34EF"/>
     <w:rPr>
       <w:color w:val="99CA3C" w:themeColor="hyperlink"/>
       <w:u w:val="single"/>
@@ -2047,7 +2047,7 @@
     <w:uiPriority w:val="99"/>
     <w:semiHidden/>
     <w:unhideWhenUsed/>
-    <w:rsid w:val="00130B3C"/>
+    <w:rsid w:val="001E34EF"/>
     <w:rPr>
       <w:color w:val="605E5C"/>
       <w:shd w:val="clear" w:color="auto" w:fill="E1DFDD"/>

</xml_diff>